<commit_message>
refactoring and cleaning. it`s alive again!!1!11
</commit_message>
<xml_diff>
--- a/doc_with_title.docx
+++ b/doc_with_title.docx
@@ -12,12 +12,14 @@
       </w:pPr>
       <w:r>
         <w:rPr>
+          <w:rFonts w:ascii="Arial" w:hAnsi="Arial" w:cs="Arial"/>
           <w:color w:val="000000" w:themeColor="text1"/>
         </w:rPr>
         <w:t xml:space="preserve">  </w:t>
       </w:r>
       <w:r>
         <w:rPr>
+          <w:rFonts w:ascii="Arial" w:hAnsi="Arial" w:cs="Arial"/>
           <w:color w:val="000000" w:themeColor="text1"/>
         </w:rPr>
         <w:tab/>
@@ -68,7 +70,7 @@
             </w:pPr>
             <w:r>
               <w:rPr>
-                <w:rFonts w:cs="Arial"/>
+                <w:rFonts w:cs="Arial" w:ascii="Arial" w:hAnsi="Arial"/>
                 <w:b/>
                 <w:color w:val="000000" w:themeColor="text1"/>
                 <w:szCs w:val="20"/>
@@ -108,7 +110,7 @@
             </w:pPr>
             <w:r>
               <w:rPr>
-                <w:rFonts w:cs="Arial"/>
+                <w:rFonts w:cs="Arial" w:ascii="Arial" w:hAnsi="Arial"/>
                 <w:bCs/>
                 <w:color w:val="000000" w:themeColor="text1"/>
                 <w:lang w:val="en-US"/>
@@ -116,6 +118,9 @@
               <w:t xml:space="preserve"/>
             </w:r>
             <w:r>
+              <w:rPr>
+                <w:rFonts w:ascii="Arial" w:hAnsi="Arial" w:cs="Arial"/>
+              </w:rPr>
               <w:drawing>
                 <wp:inline xmlns:a="http://schemas.openxmlformats.org/drawingml/2006/main" xmlns:pic="http://schemas.openxmlformats.org/drawingml/2006/picture">
                   <wp:extent cx="1512000" cy="1001579"/>
@@ -150,6 +155,9 @@
               </w:drawing>
             </w:r>
             <w:r>
+              <w:rPr>
+                <w:rFonts w:ascii="Arial" w:hAnsi="Arial" w:cs="Arial"/>
+              </w:rPr>
               <w:t xml:space="preserve"/>
             </w:r>
           </w:p>
@@ -173,12 +181,14 @@
             </w:pPr>
             <w:r>
               <w:rPr>
+                <w:rFonts w:ascii="Arial" w:hAnsi="Arial" w:cs="Arial"/>
                 <w:color w:val="000000" w:themeColor="text1"/>
               </w:rPr>
               <w:t>НАЦИОНАЛЬНЫЙ</w:t>
             </w:r>
             <w:r>
               <w:rPr>
+                <w:rFonts w:ascii="Arial" w:hAnsi="Arial" w:cs="Arial"/>
                 <w:color w:val="000000" w:themeColor="text1"/>
               </w:rPr>
               <w:br/>
@@ -186,6 +196,7 @@
             </w:r>
             <w:r>
               <w:rPr>
+                <w:rFonts w:ascii="Arial" w:hAnsi="Arial" w:cs="Arial"/>
                 <w:color w:val="000000" w:themeColor="text1"/>
               </w:rPr>
               <w:br/>
@@ -193,6 +204,7 @@
             </w:r>
             <w:r>
               <w:rPr>
+                <w:rFonts w:ascii="Arial" w:hAnsi="Arial" w:cs="Arial"/>
                 <w:color w:val="000000" w:themeColor="text1"/>
               </w:rPr>
               <w:br/>
@@ -223,7 +235,7 @@
             </w:pPr>
             <w:r>
               <w:rPr>
-                <w:rFonts w:cs="Arial"/>
+                <w:rFonts w:cs="Arial" w:ascii="Arial" w:hAnsi="Arial"/>
                 <w:b/>
                 <w:color w:val="000000" w:themeColor="text1"/>
                 <w:sz w:val="36"/>
@@ -234,7 +246,7 @@
             </w:r>
             <w:r>
               <w:rPr>
-                <w:rFonts w:cs="Arial"/>
+                <w:rFonts w:cs="Arial" w:ascii="Arial" w:hAnsi="Arial"/>
                 <w:b/>
                 <w:color w:val="000000" w:themeColor="text1"/>
                 <w:sz w:val="36"/>
@@ -261,7 +273,7 @@
             </w:pPr>
             <w:r>
               <w:rPr>
-                <w:rFonts w:cs="Arial"/>
+                <w:rFonts w:cs="Arial" w:ascii="Arial" w:hAnsi="Arial"/>
                 <w:i/>
                 <w:color w:val="000000" w:themeColor="text1"/>
                 <w:sz w:val="28"/>
@@ -301,7 +313,7 @@
       </w:pPr>
       <w:r>
         <w:rPr>
-          <w:rFonts w:cs="Arial"/>
+          <w:rFonts w:cs="Arial" w:ascii="Arial" w:hAnsi="Arial"/>
           <w:b/>
           <w:color w:val="000000" w:themeColor="text1"/>
           <w:sz w:val="28"/>
@@ -345,7 +357,7 @@
       </w:pPr>
       <w:r>
         <w:rPr>
-          <w:rFonts w:cs="Arial"/>
+          <w:rFonts w:cs="Arial" w:ascii="Arial" w:hAnsi="Arial"/>
           <w:bCs/>
           <w:i/>
           <w:color w:val="000000" w:themeColor="text1"/>
@@ -404,7 +416,7 @@
       </w:pPr>
       <w:r>
         <w:rPr>
-          <w:rFonts w:cs="Arial"/>
+          <w:rFonts w:cs="Arial" w:ascii="Arial" w:hAnsi="Arial"/>
           <w:b/>
           <w:color w:val="000000" w:themeColor="text1"/>
           <w:sz w:val="22"/>
@@ -429,7 +441,7 @@
       </w:pPr>
       <w:r>
         <w:rPr>
-          <w:rFonts w:cs="Arial"/>
+          <w:rFonts w:cs="Arial" w:ascii="Arial" w:hAnsi="Arial"/>
           <w:b/>
           <w:color w:val="000000" w:themeColor="text1"/>
           <w:sz w:val="22"/>
@@ -454,7 +466,7 @@
       </w:pPr>
       <w:r>
         <w:rPr>
-          <w:rFonts w:cs="Arial"/>
+          <w:rFonts w:cs="Arial" w:ascii="Arial" w:hAnsi="Arial"/>
           <w:b/>
           <w:color w:val="000000" w:themeColor="text1"/>
           <w:sz w:val="22"/>
@@ -465,7 +477,7 @@
       </w:r>
       <w:r>
         <w:rPr>
-          <w:rFonts w:cs="Arial"/>
+          <w:rFonts w:cs="Arial" w:ascii="Arial" w:hAnsi="Arial"/>
           <w:b/>
           <w:color w:val="000000" w:themeColor="text1"/>
           <w:sz w:val="22"/>
@@ -489,7 +501,7 @@
       </w:pPr>
       <w:r>
         <w:rPr>
-          <w:rFonts w:cs="Arial"/>
+          <w:rFonts w:cs="Arial" w:ascii="Arial" w:hAnsi="Arial"/>
           <w:b/>
           <w:color w:val="000000" w:themeColor="text1"/>
           <w:sz w:val="22"/>
@@ -521,7 +533,20 @@
         <w:rPr>
           <w:rFonts w:ascii="Arial" w:hAnsi="Arial"/>
         </w:rPr>
-        <w:t>Заголовок 1</w:t>
+        <w:t>Хуй</w:t>
+      </w:r>
+      <w:r>
+        <w:rPr>
+          <w:rFonts w:ascii="Arial" w:hAnsi="Arial"/>
+          <w:lang w:val="en-US"/>
+        </w:rPr>
+        <w:t xml:space="preserve">, </w:t>
+      </w:r>
+      <w:r>
+        <w:rPr>
+          <w:rFonts w:ascii="Arial" w:hAnsi="Arial"/>
+        </w:rPr>
+        <w:t>пизда</w:t>
       </w:r>
     </w:p>
     <w:p>
@@ -532,3612 +557,672 @@
         <w:rPr>
           <w:rFonts w:ascii="Arial" w:hAnsi="Arial"/>
         </w:rPr>
-        <w:t>Заголовок 2</w:t>
+        <w:t>хуй</w:t>
       </w:r>
     </w:p>
     <w:p>
       <w:pPr>
-        <w:pStyle w:val="Heading3"/>
+        <w:pStyle w:val="Custom_Main"/>
       </w:pPr>
       <w:r>
         <w:rPr>
           <w:rFonts w:ascii="Arial" w:hAnsi="Arial"/>
         </w:rPr>
-        <w:t>Заголовок 3</w:t>
+        <w:t>Хуй хуй хуй Хуй хуй хуй Хуй хуй хуй Хуй хуй хуй Хуй хуй хуй Хуй хуй хуй</w:t>
+      </w:r>
+      <w:r>
+        <w:rPr>
+          <w:rFonts w:ascii="Arial" w:hAnsi="Arial"/>
+        </w:rPr>
+        <w:t xml:space="preserve"> </w:t>
+      </w:r>
+      <w:r>
+        <w:rPr>
+          <w:rFonts w:ascii="Arial" w:hAnsi="Arial"/>
+        </w:rPr>
+        <w:t>Хуй хуй хуй Хуй хуй хуй Хуй хуй хуй Хуй хуй хуй Хуй хуй хуй Хуй хуй хуй Хуй хуй хуй Хуй хуй хуй Хуй хуй хуй</w:t>
+      </w:r>
+      <w:r>
+        <w:rPr>
+          <w:rFonts w:ascii="Arial" w:hAnsi="Arial"/>
+        </w:rPr>
+        <w:t xml:space="preserve"> </w:t>
+      </w:r>
+      <w:r>
+        <w:rPr>
+          <w:rFonts w:ascii="Arial" w:hAnsi="Arial"/>
+        </w:rPr>
+        <w:t>Хуй хуй хуй Хуй хуй хуй Хуй хуй хуй Хуй хуй хуй Хуй хуй хуй Хуй хуй хуй Хуй хуй хуй Хуй хуй хуй Хуй хуй хуй</w:t>
+      </w:r>
+      <w:r>
+        <w:rPr>
+          <w:rFonts w:ascii="Arial" w:hAnsi="Arial"/>
+        </w:rPr>
+        <w:t xml:space="preserve"> </w:t>
+      </w:r>
+      <w:r>
+        <w:rPr>
+          <w:rFonts w:ascii="Arial" w:hAnsi="Arial"/>
+        </w:rPr>
+        <w:t>Хуй хуй хуй Хуй хуй хуй Хуй хуй хуй Хуй хуй хуй Хуй хуй хуй Хуй хуй хуй Хуй хуй хуй Хуй хуй хуй Хуй хуй хуй</w:t>
+      </w:r>
+      <w:r>
+        <w:rPr>
+          <w:rFonts w:ascii="Arial" w:hAnsi="Arial"/>
+        </w:rPr>
+        <w:t xml:space="preserve"> </w:t>
+      </w:r>
+      <w:r>
+        <w:rPr>
+          <w:rFonts w:ascii="Arial" w:hAnsi="Arial"/>
+        </w:rPr>
+        <w:t>Хуй хуй хуй Хуй хуй хуй Хуй хуй хуй Хуй хуй хуй Хуй хуй хуй Хуй хуй хуй Хуй хуй хуй Хуй хуй хуй Хуй хуй хуй</w:t>
+      </w:r>
+      <w:r>
+        <w:rPr>
+          <w:rFonts w:ascii="Arial" w:hAnsi="Arial"/>
+        </w:rPr>
+        <w:t xml:space="preserve"> </w:t>
+      </w:r>
+      <w:r>
+        <w:rPr>
+          <w:rFonts w:ascii="Arial" w:hAnsi="Arial"/>
+        </w:rPr>
+        <w:t>Хуй хуй хуй Хуй хуй хуй Хуй хуй хуй Хуй хуй хуй Хуй хуй хуй Хуй хуй хуй Хуй хуй хуй Хуй хуй хуй Хуй хуй хуй</w:t>
+      </w:r>
+      <w:r>
+        <w:rPr>
+          <w:rFonts w:ascii="Arial" w:hAnsi="Arial"/>
+        </w:rPr>
+        <w:t xml:space="preserve"> </w:t>
+      </w:r>
+      <w:r>
+        <w:rPr>
+          <w:rFonts w:ascii="Arial" w:hAnsi="Arial"/>
+        </w:rPr>
+        <w:t>Хуй хуй хуй Хуй хуй хуй Хуй хуй хуй Хуй хуй хуй Хуй хуй хуй Хуй хуй хуй Хуй хуй хуй Хуй хуй хуй Хуй хуй хуй</w:t>
+      </w:r>
+      <w:r>
+        <w:rPr>
+          <w:rFonts w:ascii="Arial" w:hAnsi="Arial"/>
+        </w:rPr>
+        <w:t xml:space="preserve"> </w:t>
+      </w:r>
+      <w:r>
+        <w:rPr>
+          <w:rFonts w:ascii="Arial" w:hAnsi="Arial"/>
+        </w:rPr>
+        <w:t>Хуй хуй хуй Хуй хуй хуй Хуй хуй хуй Хуй хуй хуй Хуй хуй хуй Хуй хуй хуй Хуй хуй хуй Хуй хуй хуй Хуй хуй хуй</w:t>
+      </w:r>
+      <w:r>
+        <w:rPr>
+          <w:rFonts w:ascii="Arial" w:hAnsi="Arial"/>
+        </w:rPr>
+        <w:t xml:space="preserve"> </w:t>
+      </w:r>
+      <w:r>
+        <w:rPr>
+          <w:rFonts w:ascii="Arial" w:hAnsi="Arial"/>
+        </w:rPr>
+        <w:t>Хуй хуй хуй Хуй хуй хуй Хуй хуй хуй Хуй хуй хуй Хуй хуй хуй Хуй хуй хуй Хуй хуй хуй Хуй хуй хуй Хуй хуй хуй</w:t>
+      </w:r>
+      <w:r>
+        <w:rPr>
+          <w:rFonts w:ascii="Arial" w:hAnsi="Arial"/>
+        </w:rPr>
+        <w:t xml:space="preserve"> </w:t>
+      </w:r>
+      <w:r>
+        <w:rPr>
+          <w:rFonts w:ascii="Arial" w:hAnsi="Arial"/>
+        </w:rPr>
+        <w:t>Хуй хуй хуй Хуй хуй хуй Хуй хуй хуй Хуй хуй хуй Хуй хуй хуй Хуй хуй хуй Хуй хуй хуй Хуй хуй хуй Хуй хуй хуй</w:t>
+      </w:r>
+      <w:r>
+        <w:rPr>
+          <w:rFonts w:ascii="Arial" w:hAnsi="Arial"/>
+        </w:rPr>
+        <w:t xml:space="preserve"> </w:t>
+      </w:r>
+      <w:r>
+        <w:rPr>
+          <w:rFonts w:ascii="Arial" w:hAnsi="Arial"/>
+        </w:rPr>
+        <w:t>Хуй хуй хуй Хуй хуй хуй Хуй хуй хуй Хуй хуй хуй Хуй хуй хуй Хуй хуй хуй Хуй хуй хуй Хуй хуй хуй Хуй хуй хуй</w:t>
+      </w:r>
+      <w:r>
+        <w:rPr>
+          <w:rFonts w:ascii="Arial" w:hAnsi="Arial"/>
+        </w:rPr>
+        <w:t xml:space="preserve"> </w:t>
+      </w:r>
+      <w:r>
+        <w:rPr>
+          <w:rFonts w:ascii="Arial" w:hAnsi="Arial"/>
+        </w:rPr>
+        <w:t>Хуй хуй хуй Хуй хуй хуй Хуй хуй хуй Хуй хуй хуй Хуй хуй хуй Хуй хуй хуй Хуй хуй хуй Хуй хуй хуй Хуй хуй хуй</w:t>
+      </w:r>
+      <w:r>
+        <w:rPr>
+          <w:rFonts w:ascii="Arial" w:hAnsi="Arial"/>
+        </w:rPr>
+        <w:t xml:space="preserve"> </w:t>
+      </w:r>
+      <w:r>
+        <w:rPr>
+          <w:rFonts w:ascii="Arial" w:hAnsi="Arial"/>
+        </w:rPr>
+        <w:t>Хуй хуй хуй Хуй хуй хуй Хуй хуй хуй Хуй хуй хуй Хуй хуй хуй Хуй хуй хуй Хуй хуй хуй Хуй хуй хуй Хуй хуй хуй</w:t>
+      </w:r>
+      <w:r>
+        <w:rPr>
+          <w:rFonts w:ascii="Arial" w:hAnsi="Arial"/>
+        </w:rPr>
+        <w:t xml:space="preserve"> </w:t>
+      </w:r>
+      <w:r>
+        <w:rPr>
+          <w:rFonts w:ascii="Arial" w:hAnsi="Arial"/>
+        </w:rPr>
+        <w:t>Хуй хуй хуй Хуй хуй хуй Хуй хуй хуй Хуй хуй хуй Хуй хуй хуй Хуй хуй хуй Хуй хуй хуй Хуй хуй хуй Хуй хуй хуй</w:t>
+      </w:r>
+      <w:r>
+        <w:rPr>
+          <w:rFonts w:ascii="Arial" w:hAnsi="Arial"/>
+        </w:rPr>
+        <w:t xml:space="preserve"> </w:t>
+      </w:r>
+      <w:r>
+        <w:rPr>
+          <w:rFonts w:ascii="Arial" w:hAnsi="Arial"/>
+        </w:rPr>
+        <w:t>Хуй хуй хуй Хуй хуй хуй Хуй хуй хуй Хуй хуй хуй Хуй хуй хуй Хуй хуй хуй Хуй хуй хуй Хуй хуй хуй Хуй хуй хуй</w:t>
+      </w:r>
+      <w:r>
+        <w:rPr>
+          <w:rFonts w:ascii="Arial" w:hAnsi="Arial"/>
+        </w:rPr>
+        <w:t xml:space="preserve"> </w:t>
+      </w:r>
+      <w:r>
+        <w:rPr>
+          <w:rFonts w:ascii="Arial" w:hAnsi="Arial"/>
+        </w:rPr>
+        <w:t>Хуй хуй хуй Хуй хуй хуй Хуй хуй хуй Хуй хуй хуй Хуй хуй хуй Хуй хуй хуй Хуй хуй хуй Хуй хуй хуй Хуй хуй хуй</w:t>
+      </w:r>
+      <w:r>
+        <w:rPr>
+          <w:rFonts w:ascii="Arial" w:hAnsi="Arial"/>
+        </w:rPr>
+        <w:t xml:space="preserve"> </w:t>
+      </w:r>
+      <w:r>
+        <w:rPr>
+          <w:rFonts w:ascii="Arial" w:hAnsi="Arial"/>
+        </w:rPr>
+        <w:t>Хуй хуй хуй Хуй хуй хуй Хуй хуй хуй Хуй хуй хуй Хуй хуй хуй Хуй хуй хуй Хуй хуй хуй Хуй хуй хуй Хуй хуй хуй</w:t>
+      </w:r>
+      <w:r>
+        <w:rPr>
+          <w:rFonts w:ascii="Arial" w:hAnsi="Arial"/>
+        </w:rPr>
+        <w:t xml:space="preserve"> </w:t>
+      </w:r>
+      <w:r>
+        <w:rPr>
+          <w:rFonts w:ascii="Arial" w:hAnsi="Arial"/>
+        </w:rPr>
+        <w:t>Хуй хуй хуй Хуй хуй хуй Хуй хуй хуй Хуй хуй хуй Хуй хуй хуй Хуй хуй хуй Хуй хуй хуй Хуй хуй хуй Хуй хуй хуй</w:t>
+      </w:r>
+      <w:r>
+        <w:rPr>
+          <w:rFonts w:ascii="Arial" w:hAnsi="Arial"/>
+        </w:rPr>
+        <w:t xml:space="preserve"> </w:t>
+      </w:r>
+      <w:r>
+        <w:rPr>
+          <w:rFonts w:ascii="Arial" w:hAnsi="Arial"/>
+        </w:rPr>
+        <w:t>Хуй хуй хуй Хуй хуй хуй Хуй хуй хуй Хуй хуй хуй Хуй хуй хуй Хуй хуй хуй Хуй хуй хуй Хуй хуй хуй Хуй хуй хуй</w:t>
+      </w:r>
+      <w:r>
+        <w:rPr>
+          <w:rFonts w:ascii="Arial" w:hAnsi="Arial"/>
+        </w:rPr>
+        <w:t xml:space="preserve"> </w:t>
+      </w:r>
+      <w:r>
+        <w:rPr>
+          <w:rFonts w:ascii="Arial" w:hAnsi="Arial"/>
+        </w:rPr>
+        <w:t>Хуй хуй хуй Хуй хуй хуй Хуй хуй хуй Хуй хуй хуй Хуй хуй хуй Хуй хуй хуй Хуй хуй хуй Хуй хуй хуй Хуй хуй хуй</w:t>
+      </w:r>
+      <w:r>
+        <w:rPr>
+          <w:rFonts w:ascii="Arial" w:hAnsi="Arial"/>
+        </w:rPr>
+        <w:t xml:space="preserve"> </w:t>
+      </w:r>
+      <w:r>
+        <w:rPr>
+          <w:rFonts w:ascii="Arial" w:hAnsi="Arial"/>
+        </w:rPr>
+        <w:t>Хуй хуй хуй Хуй хуй хуй Хуй хуй хуй Хуй хуй хуй Хуй хуй хуй Хуй хуй хуй Хуй хуй хуй Хуй хуй хуй Хуй хуй хуй</w:t>
+      </w:r>
+      <w:r>
+        <w:rPr>
+          <w:rFonts w:ascii="Arial" w:hAnsi="Arial"/>
+        </w:rPr>
+        <w:t xml:space="preserve"> </w:t>
+      </w:r>
+      <w:r>
+        <w:rPr>
+          <w:rFonts w:ascii="Arial" w:hAnsi="Arial"/>
+        </w:rPr>
+        <w:t xml:space="preserve">Хуй хуй </w:t>
       </w:r>
     </w:p>
     <w:p>
       <w:pPr>
-        <w:pStyle w:val="CustomMain"/>
-        <w:rPr>
-          <w:rFonts w:ascii="Times New Roman" w:hAnsi="Times New Roman" w:cs="Times New Roman"/>
-        </w:rPr>
+        <w:pStyle w:val="Heading2"/>
       </w:pPr>
       <w:r>
         <w:rPr>
-          <w:rFonts w:cs="Times New Roman" w:ascii="Arial" w:hAnsi="Arial"/>
+          <w:rFonts w:ascii="Arial" w:hAnsi="Arial"/>
         </w:rPr>
-        <w:t xml:space="preserve">Текст </w:t>
+        <w:t>хуй</w:t>
       </w:r>
-      <w:proofErr w:type="spellStart"/>
+    </w:p>
+    <w:p>
+      <w:pPr>
+        <w:pStyle w:val="Custom_Main"/>
+      </w:pPr>
       <w:r>
         <w:rPr>
-          <w:rFonts w:cs="Times New Roman" w:ascii="Arial" w:hAnsi="Arial"/>
+          <w:rFonts w:ascii="Arial" w:hAnsi="Arial"/>
         </w:rPr>
-        <w:t>текст</w:t>
+        <w:t>хуй Хуй хуй хуй Хуй хуй хуй Хуй хуй хуй Хуй хуй хуй Хуй хуй хуй Хуй хуй хуй Хуй хуй хуй Хуй хуй хуй</w:t>
       </w:r>
-      <w:proofErr w:type="spellEnd"/>
       <w:r>
         <w:rPr>
-          <w:rFonts w:cs="Times New Roman" w:ascii="Arial" w:hAnsi="Arial"/>
+          <w:rFonts w:ascii="Arial" w:hAnsi="Arial"/>
         </w:rPr>
         <w:t xml:space="preserve"> </w:t>
       </w:r>
-      <w:proofErr w:type="spellStart"/>
       <w:r>
         <w:rPr>
-          <w:rFonts w:cs="Times New Roman" w:ascii="Arial" w:hAnsi="Arial"/>
+          <w:rFonts w:ascii="Arial" w:hAnsi="Arial"/>
         </w:rPr>
-        <w:t>текст</w:t>
+        <w:t>Хуй хуй хуй Хуй хуй хуй Хуй хуй хуй Хуй хуй хуй Хуй хуй хуй Хуй хуй хуй Хуй хуй хуй Хуй хуй хуй Хуй хуй хуй</w:t>
       </w:r>
-      <w:proofErr w:type="spellEnd"/>
       <w:r>
         <w:rPr>
-          <w:rFonts w:cs="Times New Roman" w:ascii="Arial" w:hAnsi="Arial"/>
+          <w:rFonts w:ascii="Arial" w:hAnsi="Arial"/>
         </w:rPr>
         <w:t xml:space="preserve"> </w:t>
       </w:r>
-      <w:proofErr w:type="spellStart"/>
       <w:r>
         <w:rPr>
-          <w:rFonts w:cs="Times New Roman" w:ascii="Arial" w:hAnsi="Arial"/>
+          <w:rFonts w:ascii="Arial" w:hAnsi="Arial"/>
         </w:rPr>
-        <w:t>текст</w:t>
+        <w:t>Хуй хуй хуй Хуй хуй хуй Хуй хуй хуй Хуй хуй хуй Хуй хуй хуй Хуй хуй хуй Хуй хуй хуй Хуй хуй хуй Хуй хуй хуй</w:t>
       </w:r>
-      <w:proofErr w:type="spellEnd"/>
       <w:r>
         <w:rPr>
-          <w:rFonts w:cs="Times New Roman" w:ascii="Arial" w:hAnsi="Arial"/>
+          <w:rFonts w:ascii="Arial" w:hAnsi="Arial"/>
         </w:rPr>
         <w:t xml:space="preserve"> </w:t>
       </w:r>
-      <w:proofErr w:type="spellStart"/>
       <w:r>
         <w:rPr>
-          <w:rFonts w:cs="Times New Roman" w:ascii="Arial" w:hAnsi="Arial"/>
+          <w:rFonts w:ascii="Arial" w:hAnsi="Arial"/>
         </w:rPr>
-        <w:t>текст</w:t>
+        <w:t xml:space="preserve">Хуй </w:t>
       </w:r>
-      <w:proofErr w:type="spellEnd"/>
       <w:r>
         <w:rPr>
-          <w:rFonts w:cs="Times New Roman" w:ascii="Arial" w:hAnsi="Arial"/>
+          <w:rFonts w:ascii="Arial" w:hAnsi="Arial"/>
+        </w:rPr>
+        <w:lastRenderedPageBreak/>
+        <w:t>хуй хуй Хуй хуй хуй Хуй хуй хуй Хуй хуй хуй Хуй хуй хуй Хуй хуй хуй Хуй хуй хуй Хуй хуй хуй Хуй хуй хуй</w:t>
+      </w:r>
+      <w:r>
+        <w:rPr>
+          <w:rFonts w:ascii="Arial" w:hAnsi="Arial"/>
         </w:rPr>
         <w:t xml:space="preserve"> </w:t>
       </w:r>
-      <w:proofErr w:type="spellStart"/>
       <w:r>
         <w:rPr>
-          <w:rFonts w:cs="Times New Roman" w:ascii="Arial" w:hAnsi="Arial"/>
+          <w:rFonts w:ascii="Arial" w:hAnsi="Arial"/>
         </w:rPr>
-        <w:t>текст</w:t>
+        <w:t>Хуй хуй хуй Хуй хуй хуй Хуй хуй хуй Хуй хуй хуй Хуй хуй хуй Хуй хуй хуй Хуй хуй хуй Хуй хуй хуй Хуй хуй хуй</w:t>
       </w:r>
-      <w:proofErr w:type="spellEnd"/>
       <w:r>
         <w:rPr>
-          <w:rFonts w:cs="Times New Roman" w:ascii="Arial" w:hAnsi="Arial"/>
+          <w:rFonts w:ascii="Arial" w:hAnsi="Arial"/>
         </w:rPr>
         <w:t xml:space="preserve"> </w:t>
       </w:r>
-      <w:proofErr w:type="spellStart"/>
       <w:r>
         <w:rPr>
-          <w:rFonts w:cs="Times New Roman" w:ascii="Arial" w:hAnsi="Arial"/>
+          <w:rFonts w:ascii="Arial" w:hAnsi="Arial"/>
         </w:rPr>
-        <w:t>текст</w:t>
+        <w:t>Хуй хуй хуй Хуй хуй хуй Хуй хуй хуй Хуй хуй хуй Хуй хуй хуй Хуй хуй хуй Хуй хуй хуй Хуй хуй хуй Хуй хуй хуй</w:t>
       </w:r>
-      <w:proofErr w:type="spellEnd"/>
       <w:r>
         <w:rPr>
-          <w:rFonts w:cs="Times New Roman" w:ascii="Arial" w:hAnsi="Arial"/>
+          <w:rFonts w:ascii="Arial" w:hAnsi="Arial"/>
         </w:rPr>
         <w:t xml:space="preserve"> </w:t>
       </w:r>
-      <w:proofErr w:type="spellStart"/>
       <w:r>
         <w:rPr>
-          <w:rFonts w:cs="Times New Roman" w:ascii="Arial" w:hAnsi="Arial"/>
+          <w:rFonts w:ascii="Arial" w:hAnsi="Arial"/>
         </w:rPr>
-        <w:t>текст</w:t>
+        <w:t>Хуй хуй хуй Хуй хуй хуй Хуй хуй хуй Хуй хуй хуй Хуй хуй хуй Хуй хуй хуй Хуй хуй хуй Хуй хуй хуй Хуй хуй хуй</w:t>
       </w:r>
-      <w:proofErr w:type="spellEnd"/>
       <w:r>
         <w:rPr>
-          <w:rFonts w:cs="Times New Roman" w:ascii="Arial" w:hAnsi="Arial"/>
+          <w:rFonts w:ascii="Arial" w:hAnsi="Arial"/>
         </w:rPr>
         <w:t xml:space="preserve"> </w:t>
       </w:r>
-      <w:proofErr w:type="spellStart"/>
       <w:r>
         <w:rPr>
-          <w:rFonts w:cs="Times New Roman" w:ascii="Arial" w:hAnsi="Arial"/>
+          <w:rFonts w:ascii="Arial" w:hAnsi="Arial"/>
         </w:rPr>
-        <w:t>текст</w:t>
+        <w:t>Хуй хуй хуй Хуй хуй хуй Хуй хуй хуй Хуй хуй хуй Хуй хуй хуй Хуй хуй хуй Хуй хуй хуй Хуй хуй хуй Хуй хуй хуй</w:t>
       </w:r>
-      <w:proofErr w:type="spellEnd"/>
       <w:r>
         <w:rPr>
-          <w:rFonts w:cs="Times New Roman" w:ascii="Arial" w:hAnsi="Arial"/>
+          <w:rFonts w:ascii="Arial" w:hAnsi="Arial"/>
         </w:rPr>
         <w:t xml:space="preserve"> </w:t>
       </w:r>
-      <w:proofErr w:type="spellStart"/>
       <w:r>
         <w:rPr>
-          <w:rFonts w:cs="Times New Roman" w:ascii="Arial" w:hAnsi="Arial"/>
+          <w:rFonts w:ascii="Arial" w:hAnsi="Arial"/>
         </w:rPr>
-        <w:t>текст</w:t>
+        <w:t>Хуй хуй хуй Хуй хуй хуй Хуй хуй хуй Хуй хуй хуй Хуй хуй хуй Хуй хуй хуй Хуй хуй хуй Хуй хуй хуй Хуй хуй хуй</w:t>
       </w:r>
-      <w:proofErr w:type="spellEnd"/>
       <w:r>
         <w:rPr>
-          <w:rFonts w:cs="Times New Roman" w:ascii="Arial" w:hAnsi="Arial"/>
+          <w:rFonts w:ascii="Arial" w:hAnsi="Arial"/>
         </w:rPr>
         <w:t xml:space="preserve"> </w:t>
       </w:r>
-      <w:proofErr w:type="spellStart"/>
       <w:r>
         <w:rPr>
-          <w:rFonts w:cs="Times New Roman" w:ascii="Arial" w:hAnsi="Arial"/>
+          <w:rFonts w:ascii="Arial" w:hAnsi="Arial"/>
         </w:rPr>
-        <w:t>текст</w:t>
+        <w:t>Хуй хуй хуй Хуй хуй хуй Хуй хуй хуй Хуй хуй хуй Хуй хуй хуй Хуй хуй хуй Хуй хуй хуй Хуй хуй хуй Хуй хуй хуй</w:t>
       </w:r>
-      <w:proofErr w:type="spellEnd"/>
       <w:r>
         <w:rPr>
-          <w:rFonts w:cs="Times New Roman" w:ascii="Arial" w:hAnsi="Arial"/>
+          <w:rFonts w:ascii="Arial" w:hAnsi="Arial"/>
         </w:rPr>
         <w:t xml:space="preserve"> </w:t>
       </w:r>
-      <w:proofErr w:type="spellStart"/>
       <w:r>
         <w:rPr>
-          <w:rFonts w:cs="Times New Roman" w:ascii="Arial" w:hAnsi="Arial"/>
+          <w:rFonts w:ascii="Arial" w:hAnsi="Arial"/>
         </w:rPr>
-        <w:t>текст</w:t>
+        <w:t>Хуй хуй хуй Хуй хуй хуй Хуй хуй хуй Хуй хуй хуй Хуй хуй хуй Хуй хуй хуй Хуй хуй хуй Хуй хуй хуй Хуй хуй хуй</w:t>
       </w:r>
-      <w:proofErr w:type="spellEnd"/>
       <w:r>
         <w:rPr>
-          <w:rFonts w:cs="Times New Roman" w:ascii="Arial" w:hAnsi="Arial"/>
+          <w:rFonts w:ascii="Arial" w:hAnsi="Arial"/>
         </w:rPr>
         <w:t xml:space="preserve"> </w:t>
       </w:r>
-      <w:proofErr w:type="spellStart"/>
       <w:r>
         <w:rPr>
-          <w:rFonts w:cs="Times New Roman" w:ascii="Arial" w:hAnsi="Arial"/>
+          <w:rFonts w:ascii="Arial" w:hAnsi="Arial"/>
         </w:rPr>
-        <w:t>текст</w:t>
+        <w:t>Хуй хуй хуй Хуй хуй хуй Хуй хуй хуй Хуй хуй хуй Хуй хуй хуй Хуй хуй хуй Хуй хуй хуй Хуй хуй хуй Хуй хуй хуй</w:t>
       </w:r>
-      <w:proofErr w:type="spellEnd"/>
       <w:r>
         <w:rPr>
-          <w:rFonts w:cs="Times New Roman" w:ascii="Arial" w:hAnsi="Arial"/>
+          <w:rFonts w:ascii="Arial" w:hAnsi="Arial"/>
         </w:rPr>
         <w:t xml:space="preserve"> </w:t>
       </w:r>
-      <w:proofErr w:type="spellStart"/>
       <w:r>
         <w:rPr>
-          <w:rFonts w:cs="Times New Roman" w:ascii="Arial" w:hAnsi="Arial"/>
+          <w:rFonts w:ascii="Arial" w:hAnsi="Arial"/>
         </w:rPr>
-        <w:t>текст</w:t>
+        <w:t>Хуй хуй хуй Хуй хуй хуй Хуй хуй хуй Хуй хуй хуй Хуй хуй хуй Хуй хуй хуй Хуй хуй хуй Хуй хуй хуй Хуй хуй хуй</w:t>
       </w:r>
-      <w:proofErr w:type="spellEnd"/>
       <w:r>
         <w:rPr>
-          <w:rFonts w:cs="Times New Roman" w:ascii="Arial" w:hAnsi="Arial"/>
+          <w:rFonts w:ascii="Arial" w:hAnsi="Arial"/>
         </w:rPr>
         <w:t xml:space="preserve"> </w:t>
       </w:r>
-      <w:proofErr w:type="spellStart"/>
       <w:r>
         <w:rPr>
-          <w:rFonts w:cs="Times New Roman" w:ascii="Arial" w:hAnsi="Arial"/>
+          <w:rFonts w:ascii="Arial" w:hAnsi="Arial"/>
         </w:rPr>
-        <w:t>текст</w:t>
+        <w:t>Хуй хуй хуй Хуй хуй хуй Хуй хуй хуй Хуй хуй хуй Хуй хуй хуй Хуй хуй хуй Хуй хуй хуй Хуй хуй хуй Хуй хуй хуй</w:t>
       </w:r>
-      <w:proofErr w:type="spellEnd"/>
       <w:r>
         <w:rPr>
-          <w:rFonts w:cs="Times New Roman" w:ascii="Arial" w:hAnsi="Arial"/>
+          <w:rFonts w:ascii="Arial" w:hAnsi="Arial"/>
         </w:rPr>
         <w:t xml:space="preserve"> </w:t>
       </w:r>
-      <w:proofErr w:type="spellStart"/>
       <w:r>
         <w:rPr>
-          <w:rFonts w:cs="Times New Roman" w:ascii="Arial" w:hAnsi="Arial"/>
+          <w:rFonts w:ascii="Arial" w:hAnsi="Arial"/>
         </w:rPr>
-        <w:t>текст</w:t>
+        <w:t>Хуй хуй хуй Хуй хуй хуй Хуй хуй хуй Хуй хуй хуй Хуй хуй хуй Хуй хуй хуй Хуй хуй хуй Хуй хуй хуй Хуй хуй хуй</w:t>
       </w:r>
-      <w:proofErr w:type="spellEnd"/>
       <w:r>
         <w:rPr>
-          <w:rFonts w:cs="Times New Roman" w:ascii="Arial" w:hAnsi="Arial"/>
+          <w:rFonts w:ascii="Arial" w:hAnsi="Arial"/>
         </w:rPr>
         <w:t xml:space="preserve"> </w:t>
       </w:r>
-      <w:proofErr w:type="spellStart"/>
       <w:r>
         <w:rPr>
-          <w:rFonts w:cs="Times New Roman" w:ascii="Arial" w:hAnsi="Arial"/>
+          <w:rFonts w:ascii="Arial" w:hAnsi="Arial"/>
         </w:rPr>
-        <w:t>текст</w:t>
+        <w:t>Хуй хуй хуй Хуй хуй хуй Хуй хуй хуй Хуй хуй хуй Хуй хуй хуй Хуй хуй хуй Хуй хуй хуй Хуй хуй хуй Хуй хуй хуй</w:t>
       </w:r>
-      <w:proofErr w:type="spellEnd"/>
       <w:r>
         <w:rPr>
-          <w:rFonts w:cs="Times New Roman" w:ascii="Arial" w:hAnsi="Arial"/>
+          <w:rFonts w:ascii="Arial" w:hAnsi="Arial"/>
         </w:rPr>
         <w:t xml:space="preserve"> </w:t>
       </w:r>
-      <w:proofErr w:type="spellStart"/>
       <w:r>
         <w:rPr>
-          <w:rFonts w:cs="Times New Roman" w:ascii="Arial" w:hAnsi="Arial"/>
+          <w:rFonts w:ascii="Arial" w:hAnsi="Arial"/>
         </w:rPr>
-        <w:t>текст</w:t>
+        <w:t>Хуй хуй хуй Хуй хуй хуй Хуй хуй хуй Хуй хуй хуй Хуй хуй хуй Хуй хуй хуй Хуй хуй хуй Хуй хуй хуй Хуй хуй хуй</w:t>
       </w:r>
-      <w:proofErr w:type="spellEnd"/>
       <w:r>
         <w:rPr>
-          <w:rFonts w:cs="Times New Roman" w:ascii="Arial" w:hAnsi="Arial"/>
+          <w:rFonts w:ascii="Arial" w:hAnsi="Arial"/>
         </w:rPr>
         <w:t xml:space="preserve"> </w:t>
       </w:r>
-      <w:proofErr w:type="spellStart"/>
       <w:r>
         <w:rPr>
-          <w:rFonts w:cs="Times New Roman" w:ascii="Arial" w:hAnsi="Arial"/>
+          <w:rFonts w:ascii="Arial" w:hAnsi="Arial"/>
         </w:rPr>
-        <w:t>текст</w:t>
+        <w:t>Хуй хуй хуй Хуй хуй хуй Хуй хуй хуй Хуй хуй хуй Хуй хуй хуй Хуй хуй хуй Хуй хуй хуй Хуй хуй хуй Хуй хуй хуй</w:t>
       </w:r>
-      <w:proofErr w:type="spellEnd"/>
       <w:r>
         <w:rPr>
-          <w:rFonts w:cs="Times New Roman" w:ascii="Arial" w:hAnsi="Arial"/>
+          <w:rFonts w:ascii="Arial" w:hAnsi="Arial"/>
         </w:rPr>
         <w:t xml:space="preserve"> </w:t>
       </w:r>
-      <w:proofErr w:type="spellStart"/>
       <w:r>
         <w:rPr>
-          <w:rFonts w:cs="Times New Roman" w:ascii="Arial" w:hAnsi="Arial"/>
+          <w:rFonts w:ascii="Arial" w:hAnsi="Arial"/>
         </w:rPr>
-        <w:t>текст</w:t>
+        <w:t>Хуй хуй хуй Хуй хуй хуй Хуй хуй хуй Хуй хуй хуй Хуй хуй хуй Хуй хуй хуй Хуй хуй хуй Хуй хуй хуй Хуй хуй хуй</w:t>
       </w:r>
-      <w:proofErr w:type="spellEnd"/>
       <w:r>
         <w:rPr>
-          <w:rFonts w:cs="Times New Roman" w:ascii="Arial" w:hAnsi="Arial"/>
+          <w:rFonts w:ascii="Arial" w:hAnsi="Arial"/>
         </w:rPr>
         <w:t xml:space="preserve"> </w:t>
       </w:r>
-      <w:proofErr w:type="spellStart"/>
       <w:r>
         <w:rPr>
-          <w:rFonts w:cs="Times New Roman" w:ascii="Arial" w:hAnsi="Arial"/>
+          <w:rFonts w:ascii="Arial" w:hAnsi="Arial"/>
         </w:rPr>
-        <w:t>текст</w:t>
+        <w:t>Хуй хуй хуй Хуй хуй хуй Хуй хуй хуй Хуй хуй хуй Хуй хуй хуй Хуй хуй хуй Хуй хуй хуй Хуй хуй хуй Хуй хуй хуй</w:t>
       </w:r>
-      <w:proofErr w:type="spellEnd"/>
       <w:r>
         <w:rPr>
-          <w:rFonts w:cs="Times New Roman" w:ascii="Arial" w:hAnsi="Arial"/>
+          <w:rFonts w:ascii="Arial" w:hAnsi="Arial"/>
         </w:rPr>
         <w:t xml:space="preserve"> </w:t>
       </w:r>
-      <w:proofErr w:type="spellStart"/>
       <w:r>
         <w:rPr>
-          <w:rFonts w:cs="Times New Roman" w:ascii="Arial" w:hAnsi="Arial"/>
+          <w:rFonts w:ascii="Arial" w:hAnsi="Arial"/>
         </w:rPr>
-        <w:t>текст</w:t>
+        <w:t>Хуй хуй хуй Хуй хуй хуй Хуй хуй хуй Хуй хуй хуй Хуй хуй хуй Хуй хуй хуй Хуй хуй хуй Хуй хуй хуй Хуй хуй хуй</w:t>
       </w:r>
-      <w:proofErr w:type="spellEnd"/>
       <w:r>
         <w:rPr>
-          <w:rFonts w:cs="Times New Roman" w:ascii="Arial" w:hAnsi="Arial"/>
+          <w:rFonts w:ascii="Arial" w:hAnsi="Arial"/>
         </w:rPr>
         <w:t xml:space="preserve"> </w:t>
       </w:r>
-      <w:proofErr w:type="spellStart"/>
       <w:r>
         <w:rPr>
-          <w:rFonts w:cs="Times New Roman" w:ascii="Arial" w:hAnsi="Arial"/>
+          <w:rFonts w:ascii="Arial" w:hAnsi="Arial"/>
         </w:rPr>
-        <w:t>текст</w:t>
+        <w:t>Хуй хуй хуй Хуй хуй хуй Хуй хуй хуй Хуй хуй хуй Хуй хуй хуй Хуй хуй хуй Хуй хуй хуй Хуй хуй хуй Хуй хуй хуй</w:t>
       </w:r>
-      <w:proofErr w:type="spellEnd"/>
       <w:r>
         <w:rPr>
-          <w:rFonts w:cs="Times New Roman" w:ascii="Arial" w:hAnsi="Arial"/>
+          <w:rFonts w:ascii="Arial" w:hAnsi="Arial"/>
         </w:rPr>
         <w:t xml:space="preserve"> </w:t>
       </w:r>
-      <w:proofErr w:type="spellStart"/>
       <w:r>
         <w:rPr>
-          <w:rFonts w:cs="Times New Roman" w:ascii="Arial" w:hAnsi="Arial"/>
+          <w:rFonts w:ascii="Arial" w:hAnsi="Arial"/>
         </w:rPr>
-        <w:t>текст</w:t>
+        <w:t>Хуй хуй хуй Хуй хуй хуй Хуй хуй хуй Хуй хуй хуй Хуй хуй хуй Хуй хуй хуй Хуй хуй хуй Хуй хуй хуй Хуй хуй хуй</w:t>
       </w:r>
-      <w:proofErr w:type="spellEnd"/>
       <w:r>
         <w:rPr>
-          <w:rFonts w:cs="Times New Roman" w:ascii="Arial" w:hAnsi="Arial"/>
+          <w:rFonts w:ascii="Arial" w:hAnsi="Arial"/>
         </w:rPr>
         <w:t xml:space="preserve"> </w:t>
       </w:r>
-      <w:proofErr w:type="spellStart"/>
       <w:r>
         <w:rPr>
-          <w:rFonts w:cs="Times New Roman" w:ascii="Arial" w:hAnsi="Arial"/>
+          <w:rFonts w:ascii="Arial" w:hAnsi="Arial"/>
         </w:rPr>
-        <w:t>текст</w:t>
+        <w:t>Хуй хуй хуй Хуй хуй хуй Хуй хуй хуй Хуй хуй хуй Хуй хуй хуй Хуй хуй хуй Хуй хуй хуй Хуй хуй хуй Хуй хуй хуй</w:t>
       </w:r>
-      <w:proofErr w:type="spellEnd"/>
       <w:r>
         <w:rPr>
-          <w:rFonts w:cs="Times New Roman" w:ascii="Arial" w:hAnsi="Arial"/>
+          <w:rFonts w:ascii="Arial" w:hAnsi="Arial"/>
         </w:rPr>
         <w:t xml:space="preserve"> </w:t>
       </w:r>
-      <w:proofErr w:type="spellStart"/>
       <w:r>
         <w:rPr>
-          <w:rFonts w:cs="Times New Roman" w:ascii="Arial" w:hAnsi="Arial"/>
+          <w:rFonts w:ascii="Arial" w:hAnsi="Arial"/>
         </w:rPr>
-        <w:t>текст</w:t>
+        <w:t>Хуй хуй хуй Хуй хуй хуй Хуй хуй хуй Хуй хуй хуй Хуй хуй хуй Хуй хуй хуй Хуй хуй хуй Хуй хуй хуй Хуй хуй хуй</w:t>
       </w:r>
-      <w:proofErr w:type="spellEnd"/>
       <w:r>
         <w:rPr>
-          <w:rFonts w:cs="Times New Roman" w:ascii="Arial" w:hAnsi="Arial"/>
+          <w:rFonts w:ascii="Arial" w:hAnsi="Arial"/>
         </w:rPr>
         <w:t xml:space="preserve"> </w:t>
       </w:r>
-      <w:proofErr w:type="spellStart"/>
       <w:r>
         <w:rPr>
-          <w:rFonts w:cs="Times New Roman" w:ascii="Arial" w:hAnsi="Arial"/>
+          <w:rFonts w:ascii="Arial" w:hAnsi="Arial"/>
         </w:rPr>
-        <w:t>текст</w:t>
+        <w:t>Хуй хуй хуй Хуй хуй хуй Хуй хуй хуй Хуй хуй хуй Хуй хуй хуй Хуй хуй хуй Хуй хуй хуй Хуй хуй хуй Хуй хуй хуй</w:t>
       </w:r>
-      <w:proofErr w:type="spellEnd"/>
       <w:r>
         <w:rPr>
-          <w:rFonts w:cs="Times New Roman" w:ascii="Arial" w:hAnsi="Arial"/>
+          <w:rFonts w:ascii="Arial" w:hAnsi="Arial"/>
         </w:rPr>
         <w:t xml:space="preserve"> </w:t>
       </w:r>
-      <w:proofErr w:type="spellStart"/>
       <w:r>
         <w:rPr>
-          <w:rFonts w:cs="Times New Roman" w:ascii="Arial" w:hAnsi="Arial"/>
+          <w:rFonts w:ascii="Arial" w:hAnsi="Arial"/>
         </w:rPr>
-        <w:t>текст</w:t>
+        <w:t>Хуй хуй хуй Хуй хуй хуй Хуй хуй хуй Хуй хуй хуй Хуй хуй хуй Хуй хуй хуй Хуй хуй хуй Хуй хуй хуй Хуй хуй хуй</w:t>
       </w:r>
-      <w:proofErr w:type="spellEnd"/>
       <w:r>
         <w:rPr>
-          <w:rFonts w:cs="Times New Roman" w:ascii="Arial" w:hAnsi="Arial"/>
+          <w:rFonts w:ascii="Arial" w:hAnsi="Arial"/>
         </w:rPr>
         <w:t xml:space="preserve"> </w:t>
       </w:r>
-      <w:proofErr w:type="spellStart"/>
       <w:r>
         <w:rPr>
-          <w:rFonts w:cs="Times New Roman" w:ascii="Arial" w:hAnsi="Arial"/>
+          <w:rFonts w:ascii="Arial" w:hAnsi="Arial"/>
         </w:rPr>
-        <w:t>текст</w:t>
+        <w:t>Хуй хуй хуй Хуй хуй хуй Хуй хуй хуй Хуй хуй хуй Хуй хуй хуй Хуй хуй хуй Хуй хуй хуй Хуй хуй хуй Хуй хуй хуй</w:t>
       </w:r>
-      <w:proofErr w:type="spellEnd"/>
       <w:r>
         <w:rPr>
-          <w:rFonts w:cs="Times New Roman" w:ascii="Arial" w:hAnsi="Arial"/>
+          <w:rFonts w:ascii="Arial" w:hAnsi="Arial"/>
         </w:rPr>
         <w:t xml:space="preserve"> </w:t>
       </w:r>
-      <w:proofErr w:type="spellStart"/>
       <w:r>
         <w:rPr>
-          <w:rFonts w:cs="Times New Roman" w:ascii="Arial" w:hAnsi="Arial"/>
+          <w:rFonts w:ascii="Arial" w:hAnsi="Arial"/>
         </w:rPr>
-        <w:t>текст</w:t>
+        <w:t>Хуй хуй хуй Хуй хуй хуй Хуй хуй хуй Хуй хуй хуй Хуй хуй хуй Хуй хуй хуй Хуй хуй хуй Хуй хуй хуй Хуй хуй хуй</w:t>
       </w:r>
-      <w:proofErr w:type="spellEnd"/>
       <w:r>
         <w:rPr>
-          <w:rFonts w:cs="Times New Roman" w:ascii="Arial" w:hAnsi="Arial"/>
+          <w:rFonts w:ascii="Arial" w:hAnsi="Arial"/>
         </w:rPr>
         <w:t xml:space="preserve"> </w:t>
       </w:r>
-      <w:proofErr w:type="spellStart"/>
       <w:r>
         <w:rPr>
-          <w:rFonts w:cs="Times New Roman" w:ascii="Arial" w:hAnsi="Arial"/>
+          <w:rFonts w:ascii="Arial" w:hAnsi="Arial"/>
         </w:rPr>
-        <w:t>текст</w:t>
+        <w:t>Хуй хуй хуй Хуй хуй хуй Хуй хуй хуй Хуй хуй хуй Хуй хуй хуй Хуй хуй хуй Хуй хуй хуй Хуй хуй хуй Хуй хуй хуй</w:t>
       </w:r>
-      <w:proofErr w:type="spellEnd"/>
       <w:r>
         <w:rPr>
-          <w:rFonts w:cs="Times New Roman" w:ascii="Arial" w:hAnsi="Arial"/>
+          <w:rFonts w:ascii="Arial" w:hAnsi="Arial"/>
         </w:rPr>
         <w:t xml:space="preserve"> </w:t>
       </w:r>
-      <w:proofErr w:type="spellStart"/>
       <w:r>
         <w:rPr>
-          <w:rFonts w:cs="Times New Roman" w:ascii="Arial" w:hAnsi="Arial"/>
+          <w:rFonts w:ascii="Arial" w:hAnsi="Arial"/>
         </w:rPr>
-        <w:t>текст</w:t>
+        <w:t>Хуй хуй хуй Хуй хуй хуй Хуй хуй хуй Хуй хуй хуй Хуй хуй хуй Хуй хуй хуй Хуй хуй хуй Хуй хуй хуй Хуй хуй хуй</w:t>
       </w:r>
-      <w:proofErr w:type="spellEnd"/>
       <w:r>
         <w:rPr>
-          <w:rFonts w:cs="Times New Roman" w:ascii="Arial" w:hAnsi="Arial"/>
+          <w:rFonts w:ascii="Arial" w:hAnsi="Arial"/>
         </w:rPr>
         <w:t xml:space="preserve"> </w:t>
       </w:r>
-      <w:proofErr w:type="spellStart"/>
       <w:r>
         <w:rPr>
-          <w:rFonts w:cs="Times New Roman" w:ascii="Arial" w:hAnsi="Arial"/>
+          <w:rFonts w:ascii="Arial" w:hAnsi="Arial"/>
         </w:rPr>
-        <w:t>текст</w:t>
+        <w:t>Хуй хуй хуй Хуй хуй хуй Хуй хуй хуй</w:t>
       </w:r>
-      <w:proofErr w:type="spellEnd"/>
-      <w:r>
-        <w:rPr>
-          <w:rFonts w:cs="Times New Roman" w:ascii="Arial" w:hAnsi="Arial"/>
-        </w:rPr>
-        <w:t xml:space="preserve"> </w:t>
-      </w:r>
-      <w:proofErr w:type="spellStart"/>
-      <w:r>
-        <w:rPr>
-          <w:rFonts w:cs="Times New Roman" w:ascii="Arial" w:hAnsi="Arial"/>
-        </w:rPr>
-        <w:t>текст</w:t>
-      </w:r>
-      <w:proofErr w:type="spellEnd"/>
-      <w:r>
-        <w:rPr>
-          <w:rFonts w:cs="Times New Roman" w:ascii="Arial" w:hAnsi="Arial"/>
-        </w:rPr>
-        <w:t xml:space="preserve"> </w:t>
-      </w:r>
-      <w:proofErr w:type="spellStart"/>
-      <w:r>
-        <w:rPr>
-          <w:rFonts w:cs="Times New Roman" w:ascii="Arial" w:hAnsi="Arial"/>
-        </w:rPr>
-        <w:t>текст</w:t>
-      </w:r>
-      <w:proofErr w:type="spellEnd"/>
-      <w:r>
-        <w:rPr>
-          <w:rFonts w:cs="Times New Roman" w:ascii="Arial" w:hAnsi="Arial"/>
-        </w:rPr>
-        <w:t xml:space="preserve"> </w:t>
-      </w:r>
-      <w:proofErr w:type="spellStart"/>
-      <w:r>
-        <w:rPr>
-          <w:rFonts w:cs="Times New Roman" w:ascii="Arial" w:hAnsi="Arial"/>
-        </w:rPr>
-        <w:t>текст</w:t>
-      </w:r>
-      <w:proofErr w:type="spellEnd"/>
-      <w:r>
-        <w:rPr>
-          <w:rFonts w:cs="Times New Roman" w:ascii="Arial" w:hAnsi="Arial"/>
-        </w:rPr>
-        <w:t xml:space="preserve"> </w:t>
-      </w:r>
-      <w:proofErr w:type="spellStart"/>
-      <w:r>
-        <w:rPr>
-          <w:rFonts w:cs="Times New Roman" w:ascii="Arial" w:hAnsi="Arial"/>
-        </w:rPr>
-        <w:t>текст</w:t>
-      </w:r>
-      <w:proofErr w:type="spellEnd"/>
-      <w:r>
-        <w:rPr>
-          <w:rFonts w:cs="Times New Roman" w:ascii="Arial" w:hAnsi="Arial"/>
-        </w:rPr>
-        <w:t xml:space="preserve"> </w:t>
-      </w:r>
-      <w:proofErr w:type="spellStart"/>
-      <w:r>
-        <w:rPr>
-          <w:rFonts w:cs="Times New Roman" w:ascii="Arial" w:hAnsi="Arial"/>
-        </w:rPr>
-        <w:t>текст</w:t>
-      </w:r>
-      <w:proofErr w:type="spellEnd"/>
-      <w:r>
-        <w:rPr>
-          <w:rFonts w:cs="Times New Roman" w:ascii="Arial" w:hAnsi="Arial"/>
-        </w:rPr>
-        <w:t xml:space="preserve"> </w:t>
-      </w:r>
-      <w:proofErr w:type="spellStart"/>
-      <w:r>
-        <w:rPr>
-          <w:rFonts w:cs="Times New Roman" w:ascii="Arial" w:hAnsi="Arial"/>
-        </w:rPr>
-        <w:t>текст</w:t>
-      </w:r>
-      <w:proofErr w:type="spellEnd"/>
-      <w:r>
-        <w:rPr>
-          <w:rFonts w:cs="Times New Roman" w:ascii="Arial" w:hAnsi="Arial"/>
-        </w:rPr>
-        <w:t xml:space="preserve"> </w:t>
-      </w:r>
-      <w:proofErr w:type="spellStart"/>
-      <w:r>
-        <w:rPr>
-          <w:rFonts w:cs="Times New Roman" w:ascii="Arial" w:hAnsi="Arial"/>
-        </w:rPr>
-        <w:t>текст</w:t>
-      </w:r>
-      <w:proofErr w:type="spellEnd"/>
-      <w:r>
-        <w:rPr>
-          <w:rFonts w:cs="Times New Roman" w:ascii="Arial" w:hAnsi="Arial"/>
-        </w:rPr>
-        <w:t xml:space="preserve"> </w:t>
-      </w:r>
-      <w:proofErr w:type="spellStart"/>
-      <w:r>
-        <w:rPr>
-          <w:rFonts w:cs="Times New Roman" w:ascii="Arial" w:hAnsi="Arial"/>
-        </w:rPr>
-        <w:t>текст</w:t>
-      </w:r>
-      <w:proofErr w:type="spellEnd"/>
-      <w:r>
-        <w:rPr>
-          <w:rFonts w:cs="Times New Roman" w:ascii="Arial" w:hAnsi="Arial"/>
-        </w:rPr>
-        <w:t xml:space="preserve"> </w:t>
-      </w:r>
-      <w:proofErr w:type="spellStart"/>
-      <w:r>
-        <w:rPr>
-          <w:rFonts w:cs="Times New Roman" w:ascii="Arial" w:hAnsi="Arial"/>
-        </w:rPr>
-        <w:t>текст</w:t>
-      </w:r>
-      <w:proofErr w:type="spellEnd"/>
-      <w:r>
-        <w:rPr>
-          <w:rFonts w:cs="Times New Roman" w:ascii="Arial" w:hAnsi="Arial"/>
-        </w:rPr>
-        <w:t xml:space="preserve"> </w:t>
-      </w:r>
-      <w:proofErr w:type="spellStart"/>
-      <w:r>
-        <w:rPr>
-          <w:rFonts w:cs="Times New Roman" w:ascii="Arial" w:hAnsi="Arial"/>
-        </w:rPr>
-        <w:t>текст</w:t>
-      </w:r>
-      <w:proofErr w:type="spellEnd"/>
-      <w:r>
-        <w:rPr>
-          <w:rFonts w:cs="Times New Roman" w:ascii="Arial" w:hAnsi="Arial"/>
-        </w:rPr>
-        <w:t xml:space="preserve"> </w:t>
-      </w:r>
-      <w:proofErr w:type="spellStart"/>
-      <w:r>
-        <w:rPr>
-          <w:rFonts w:cs="Times New Roman" w:ascii="Arial" w:hAnsi="Arial"/>
-        </w:rPr>
-        <w:t>текст</w:t>
-      </w:r>
-      <w:proofErr w:type="spellEnd"/>
-      <w:r>
-        <w:rPr>
-          <w:rFonts w:cs="Times New Roman" w:ascii="Arial" w:hAnsi="Arial"/>
-        </w:rPr>
-        <w:t xml:space="preserve"> </w:t>
-      </w:r>
-      <w:proofErr w:type="spellStart"/>
-      <w:r>
-        <w:rPr>
-          <w:rFonts w:cs="Times New Roman" w:ascii="Arial" w:hAnsi="Arial"/>
-        </w:rPr>
-        <w:t>текст</w:t>
-      </w:r>
-      <w:proofErr w:type="spellEnd"/>
-      <w:r>
-        <w:rPr>
-          <w:rFonts w:cs="Times New Roman" w:ascii="Arial" w:hAnsi="Arial"/>
-        </w:rPr>
-        <w:t xml:space="preserve"> </w:t>
-      </w:r>
-      <w:proofErr w:type="spellStart"/>
-      <w:r>
-        <w:rPr>
-          <w:rFonts w:cs="Times New Roman" w:ascii="Arial" w:hAnsi="Arial"/>
-        </w:rPr>
-        <w:t>текст</w:t>
-      </w:r>
-      <w:proofErr w:type="spellEnd"/>
-      <w:r>
-        <w:rPr>
-          <w:rFonts w:cs="Times New Roman" w:ascii="Arial" w:hAnsi="Arial"/>
-        </w:rPr>
-        <w:t xml:space="preserve"> </w:t>
-      </w:r>
-      <w:proofErr w:type="spellStart"/>
-      <w:r>
-        <w:rPr>
-          <w:rFonts w:cs="Times New Roman" w:ascii="Arial" w:hAnsi="Arial"/>
-        </w:rPr>
-        <w:t>текст</w:t>
-      </w:r>
-      <w:proofErr w:type="spellEnd"/>
-      <w:r>
-        <w:rPr>
-          <w:rFonts w:cs="Times New Roman" w:ascii="Arial" w:hAnsi="Arial"/>
-        </w:rPr>
-        <w:t xml:space="preserve"> </w:t>
-      </w:r>
-      <w:proofErr w:type="spellStart"/>
-      <w:r>
-        <w:rPr>
-          <w:rFonts w:cs="Times New Roman" w:ascii="Arial" w:hAnsi="Arial"/>
-        </w:rPr>
-        <w:t>текст</w:t>
-      </w:r>
-      <w:proofErr w:type="spellEnd"/>
-      <w:r>
-        <w:rPr>
-          <w:rFonts w:cs="Times New Roman" w:ascii="Arial" w:hAnsi="Arial"/>
-        </w:rPr>
-        <w:t xml:space="preserve"> </w:t>
-      </w:r>
-      <w:proofErr w:type="spellStart"/>
-      <w:r>
-        <w:rPr>
-          <w:rFonts w:cs="Times New Roman" w:ascii="Arial" w:hAnsi="Arial"/>
-        </w:rPr>
-        <w:t>текст</w:t>
-      </w:r>
-      <w:proofErr w:type="spellEnd"/>
-      <w:r>
-        <w:rPr>
-          <w:rFonts w:cs="Times New Roman" w:ascii="Arial" w:hAnsi="Arial"/>
-        </w:rPr>
-        <w:t xml:space="preserve"> </w:t>
-      </w:r>
-      <w:proofErr w:type="spellStart"/>
-      <w:r>
-        <w:rPr>
-          <w:rFonts w:cs="Times New Roman" w:ascii="Arial" w:hAnsi="Arial"/>
-        </w:rPr>
-        <w:t>текст</w:t>
-      </w:r>
-      <w:proofErr w:type="spellEnd"/>
-      <w:r>
-        <w:rPr>
-          <w:rFonts w:cs="Times New Roman" w:ascii="Arial" w:hAnsi="Arial"/>
-        </w:rPr>
-        <w:t xml:space="preserve"> </w:t>
-      </w:r>
-      <w:proofErr w:type="spellStart"/>
-      <w:r>
-        <w:rPr>
-          <w:rFonts w:cs="Times New Roman" w:ascii="Arial" w:hAnsi="Arial"/>
-        </w:rPr>
-        <w:t>текст</w:t>
-      </w:r>
-      <w:proofErr w:type="spellEnd"/>
-      <w:r>
-        <w:rPr>
-          <w:rFonts w:cs="Times New Roman" w:ascii="Arial" w:hAnsi="Arial"/>
-        </w:rPr>
-        <w:t xml:space="preserve"> </w:t>
-      </w:r>
-      <w:proofErr w:type="spellStart"/>
-      <w:r>
-        <w:rPr>
-          <w:rFonts w:cs="Times New Roman" w:ascii="Arial" w:hAnsi="Arial"/>
-        </w:rPr>
-        <w:t>текст</w:t>
-      </w:r>
-      <w:proofErr w:type="spellEnd"/>
-      <w:r>
-        <w:rPr>
-          <w:rFonts w:cs="Times New Roman" w:ascii="Arial" w:hAnsi="Arial"/>
-        </w:rPr>
-        <w:t xml:space="preserve"> </w:t>
-      </w:r>
-      <w:proofErr w:type="spellStart"/>
-      <w:r>
-        <w:rPr>
-          <w:rFonts w:cs="Times New Roman" w:ascii="Arial" w:hAnsi="Arial"/>
-        </w:rPr>
-        <w:t>текст</w:t>
-      </w:r>
-      <w:proofErr w:type="spellEnd"/>
-      <w:r>
-        <w:rPr>
-          <w:rFonts w:cs="Times New Roman" w:ascii="Arial" w:hAnsi="Arial"/>
-        </w:rPr>
-        <w:t xml:space="preserve"> </w:t>
-      </w:r>
-      <w:proofErr w:type="spellStart"/>
-      <w:r>
-        <w:rPr>
-          <w:rFonts w:cs="Times New Roman" w:ascii="Arial" w:hAnsi="Arial"/>
-        </w:rPr>
-        <w:t>текст</w:t>
-      </w:r>
-      <w:proofErr w:type="spellEnd"/>
-      <w:r>
-        <w:rPr>
-          <w:rFonts w:cs="Times New Roman" w:ascii="Arial" w:hAnsi="Arial"/>
-        </w:rPr>
-        <w:t xml:space="preserve"> </w:t>
-      </w:r>
-      <w:proofErr w:type="spellStart"/>
-      <w:r>
-        <w:rPr>
-          <w:rFonts w:cs="Times New Roman" w:ascii="Arial" w:hAnsi="Arial"/>
-        </w:rPr>
-        <w:t>текст</w:t>
-      </w:r>
-      <w:proofErr w:type="spellEnd"/>
-      <w:r>
-        <w:rPr>
-          <w:rFonts w:cs="Times New Roman" w:ascii="Arial" w:hAnsi="Arial"/>
-        </w:rPr>
-        <w:t xml:space="preserve"> </w:t>
-      </w:r>
-      <w:proofErr w:type="spellStart"/>
-      <w:r>
-        <w:rPr>
-          <w:rFonts w:cs="Times New Roman" w:ascii="Arial" w:hAnsi="Arial"/>
-        </w:rPr>
-        <w:t>текст</w:t>
-      </w:r>
-      <w:proofErr w:type="spellEnd"/>
-      <w:r>
-        <w:rPr>
-          <w:rFonts w:cs="Times New Roman" w:ascii="Arial" w:hAnsi="Arial"/>
-        </w:rPr>
-        <w:t xml:space="preserve"> </w:t>
-      </w:r>
-      <w:proofErr w:type="spellStart"/>
-      <w:r>
-        <w:rPr>
-          <w:rFonts w:cs="Times New Roman" w:ascii="Arial" w:hAnsi="Arial"/>
-        </w:rPr>
-        <w:t>текст</w:t>
-      </w:r>
-      <w:proofErr w:type="spellEnd"/>
-      <w:r>
-        <w:rPr>
-          <w:rFonts w:cs="Times New Roman" w:ascii="Arial" w:hAnsi="Arial"/>
-        </w:rPr>
-        <w:t xml:space="preserve"> </w:t>
-      </w:r>
-      <w:proofErr w:type="spellStart"/>
-      <w:r>
-        <w:rPr>
-          <w:rFonts w:cs="Times New Roman" w:ascii="Arial" w:hAnsi="Arial"/>
-        </w:rPr>
-        <w:t>текст</w:t>
-      </w:r>
-      <w:proofErr w:type="spellEnd"/>
-      <w:r>
-        <w:rPr>
-          <w:rFonts w:cs="Times New Roman" w:ascii="Arial" w:hAnsi="Arial"/>
-        </w:rPr>
-        <w:t xml:space="preserve"> </w:t>
-      </w:r>
-      <w:proofErr w:type="spellStart"/>
-      <w:r>
-        <w:rPr>
-          <w:rFonts w:cs="Times New Roman" w:ascii="Arial" w:hAnsi="Arial"/>
-        </w:rPr>
-        <w:t>текст</w:t>
-      </w:r>
-      <w:proofErr w:type="spellEnd"/>
-      <w:r>
-        <w:rPr>
-          <w:rFonts w:cs="Times New Roman" w:ascii="Arial" w:hAnsi="Arial"/>
-        </w:rPr>
-        <w:t xml:space="preserve"> </w:t>
-      </w:r>
-      <w:proofErr w:type="spellStart"/>
-      <w:r>
-        <w:rPr>
-          <w:rFonts w:cs="Times New Roman" w:ascii="Arial" w:hAnsi="Arial"/>
-        </w:rPr>
-        <w:t>текст</w:t>
-      </w:r>
-      <w:proofErr w:type="spellEnd"/>
-      <w:r>
-        <w:rPr>
-          <w:rFonts w:cs="Times New Roman" w:ascii="Arial" w:hAnsi="Arial"/>
-        </w:rPr>
-        <w:t xml:space="preserve"> </w:t>
-      </w:r>
-      <w:proofErr w:type="spellStart"/>
-      <w:r>
-        <w:rPr>
-          <w:rFonts w:cs="Times New Roman" w:ascii="Arial" w:hAnsi="Arial"/>
-        </w:rPr>
-        <w:t>текст</w:t>
-      </w:r>
-      <w:proofErr w:type="spellEnd"/>
-      <w:r>
-        <w:rPr>
-          <w:rFonts w:cs="Times New Roman" w:ascii="Arial" w:hAnsi="Arial"/>
-        </w:rPr>
-        <w:t xml:space="preserve"> </w:t>
-      </w:r>
-      <w:proofErr w:type="spellStart"/>
-      <w:r>
-        <w:rPr>
-          <w:rFonts w:cs="Times New Roman" w:ascii="Arial" w:hAnsi="Arial"/>
-        </w:rPr>
-        <w:t>текст</w:t>
-      </w:r>
-      <w:proofErr w:type="spellEnd"/>
-      <w:r>
-        <w:rPr>
-          <w:rFonts w:cs="Times New Roman" w:ascii="Arial" w:hAnsi="Arial"/>
-        </w:rPr>
-        <w:t xml:space="preserve"> </w:t>
-      </w:r>
-      <w:proofErr w:type="spellStart"/>
-      <w:r>
-        <w:rPr>
-          <w:rFonts w:cs="Times New Roman" w:ascii="Arial" w:hAnsi="Arial"/>
-        </w:rPr>
-        <w:t>текст</w:t>
-      </w:r>
-      <w:proofErr w:type="spellEnd"/>
-      <w:r>
-        <w:rPr>
-          <w:rFonts w:cs="Times New Roman" w:ascii="Arial" w:hAnsi="Arial"/>
-        </w:rPr>
-        <w:t xml:space="preserve"> </w:t>
-      </w:r>
-      <w:proofErr w:type="spellStart"/>
-      <w:r>
-        <w:rPr>
-          <w:rFonts w:cs="Times New Roman" w:ascii="Arial" w:hAnsi="Arial"/>
-        </w:rPr>
-        <w:t>текст</w:t>
-      </w:r>
-      <w:proofErr w:type="spellEnd"/>
-      <w:r>
-        <w:rPr>
-          <w:rFonts w:cs="Times New Roman" w:ascii="Arial" w:hAnsi="Arial"/>
-        </w:rPr>
-        <w:t xml:space="preserve"> </w:t>
-      </w:r>
-      <w:proofErr w:type="spellStart"/>
-      <w:r>
-        <w:rPr>
-          <w:rFonts w:cs="Times New Roman" w:ascii="Arial" w:hAnsi="Arial"/>
-        </w:rPr>
-        <w:t>текст</w:t>
-      </w:r>
-      <w:proofErr w:type="spellEnd"/>
-      <w:r>
-        <w:rPr>
-          <w:rFonts w:cs="Times New Roman" w:ascii="Arial" w:hAnsi="Arial"/>
-        </w:rPr>
-        <w:t xml:space="preserve"> </w:t>
-      </w:r>
-      <w:proofErr w:type="spellStart"/>
-      <w:r>
-        <w:rPr>
-          <w:rFonts w:cs="Times New Roman" w:ascii="Arial" w:hAnsi="Arial"/>
-        </w:rPr>
-        <w:t>текст</w:t>
-      </w:r>
-      <w:proofErr w:type="spellEnd"/>
-      <w:r>
-        <w:rPr>
-          <w:rFonts w:cs="Times New Roman" w:ascii="Arial" w:hAnsi="Arial"/>
-        </w:rPr>
-        <w:t xml:space="preserve"> </w:t>
-      </w:r>
-      <w:proofErr w:type="spellStart"/>
-      <w:r>
-        <w:rPr>
-          <w:rFonts w:cs="Times New Roman" w:ascii="Arial" w:hAnsi="Arial"/>
-        </w:rPr>
-        <w:t>текст</w:t>
-      </w:r>
-      <w:proofErr w:type="spellEnd"/>
-      <w:r>
-        <w:rPr>
-          <w:rFonts w:cs="Times New Roman" w:ascii="Arial" w:hAnsi="Arial"/>
-        </w:rPr>
-        <w:t xml:space="preserve"> </w:t>
-      </w:r>
-      <w:proofErr w:type="spellStart"/>
-      <w:r>
-        <w:rPr>
-          <w:rFonts w:cs="Times New Roman" w:ascii="Arial" w:hAnsi="Arial"/>
-        </w:rPr>
-        <w:t>текст</w:t>
-      </w:r>
-      <w:proofErr w:type="spellEnd"/>
-      <w:r>
-        <w:rPr>
-          <w:rFonts w:cs="Times New Roman" w:ascii="Arial" w:hAnsi="Arial"/>
-        </w:rPr>
-        <w:t xml:space="preserve"> </w:t>
-      </w:r>
-      <w:proofErr w:type="spellStart"/>
-      <w:r>
-        <w:rPr>
-          <w:rFonts w:cs="Times New Roman" w:ascii="Arial" w:hAnsi="Arial"/>
-        </w:rPr>
-        <w:t>текст</w:t>
-      </w:r>
-      <w:proofErr w:type="spellEnd"/>
-      <w:r>
-        <w:rPr>
-          <w:rFonts w:cs="Times New Roman" w:ascii="Arial" w:hAnsi="Arial"/>
-        </w:rPr>
-        <w:t xml:space="preserve"> </w:t>
-      </w:r>
-      <w:proofErr w:type="spellStart"/>
-      <w:r>
-        <w:rPr>
-          <w:rFonts w:cs="Times New Roman" w:ascii="Arial" w:hAnsi="Arial"/>
-        </w:rPr>
-        <w:t>текст</w:t>
-      </w:r>
-      <w:proofErr w:type="spellEnd"/>
-      <w:r>
-        <w:rPr>
-          <w:rFonts w:cs="Times New Roman" w:ascii="Arial" w:hAnsi="Arial"/>
-        </w:rPr>
-        <w:t xml:space="preserve"> </w:t>
-      </w:r>
-      <w:proofErr w:type="spellStart"/>
-      <w:r>
-        <w:rPr>
-          <w:rFonts w:cs="Times New Roman" w:ascii="Arial" w:hAnsi="Arial"/>
-        </w:rPr>
-        <w:t>текст</w:t>
-      </w:r>
-      <w:proofErr w:type="spellEnd"/>
-      <w:r>
-        <w:rPr>
-          <w:rFonts w:cs="Times New Roman" w:ascii="Arial" w:hAnsi="Arial"/>
-        </w:rPr>
-        <w:t xml:space="preserve"> </w:t>
-      </w:r>
-      <w:proofErr w:type="spellStart"/>
-      <w:r>
-        <w:rPr>
-          <w:rFonts w:cs="Times New Roman" w:ascii="Arial" w:hAnsi="Arial"/>
-        </w:rPr>
-        <w:t>текст</w:t>
-      </w:r>
-      <w:proofErr w:type="spellEnd"/>
-      <w:r>
-        <w:rPr>
-          <w:rFonts w:cs="Times New Roman" w:ascii="Arial" w:hAnsi="Arial"/>
-        </w:rPr>
-        <w:t xml:space="preserve"> </w:t>
-      </w:r>
-      <w:proofErr w:type="spellStart"/>
-      <w:r>
-        <w:rPr>
-          <w:rFonts w:cs="Times New Roman" w:ascii="Arial" w:hAnsi="Arial"/>
-        </w:rPr>
-        <w:t>текст</w:t>
-      </w:r>
-      <w:proofErr w:type="spellEnd"/>
-      <w:r>
-        <w:rPr>
-          <w:rFonts w:cs="Times New Roman" w:ascii="Arial" w:hAnsi="Arial"/>
-        </w:rPr>
-        <w:t xml:space="preserve"> </w:t>
-      </w:r>
-      <w:proofErr w:type="spellStart"/>
-      <w:r>
-        <w:rPr>
-          <w:rFonts w:cs="Times New Roman" w:ascii="Arial" w:hAnsi="Arial"/>
-        </w:rPr>
-        <w:t>текст</w:t>
-      </w:r>
-      <w:proofErr w:type="spellEnd"/>
-      <w:r>
-        <w:rPr>
-          <w:rFonts w:cs="Times New Roman" w:ascii="Arial" w:hAnsi="Arial"/>
-        </w:rPr>
-        <w:t xml:space="preserve"> </w:t>
-      </w:r>
-      <w:proofErr w:type="spellStart"/>
-      <w:r>
-        <w:rPr>
-          <w:rFonts w:cs="Times New Roman" w:ascii="Arial" w:hAnsi="Arial"/>
-        </w:rPr>
-        <w:t>текст</w:t>
-      </w:r>
-      <w:proofErr w:type="spellEnd"/>
-      <w:r>
-        <w:rPr>
-          <w:rFonts w:cs="Times New Roman" w:ascii="Arial" w:hAnsi="Arial"/>
-        </w:rPr>
-        <w:t xml:space="preserve"> </w:t>
-      </w:r>
-      <w:proofErr w:type="spellStart"/>
-      <w:r>
-        <w:rPr>
-          <w:rFonts w:cs="Times New Roman" w:ascii="Arial" w:hAnsi="Arial"/>
-        </w:rPr>
-        <w:t>текст</w:t>
-      </w:r>
-      <w:proofErr w:type="spellEnd"/>
-      <w:r>
-        <w:rPr>
-          <w:rFonts w:cs="Times New Roman" w:ascii="Arial" w:hAnsi="Arial"/>
-        </w:rPr>
-        <w:t xml:space="preserve"> </w:t>
-      </w:r>
-      <w:proofErr w:type="spellStart"/>
-      <w:r>
-        <w:rPr>
-          <w:rFonts w:cs="Times New Roman" w:ascii="Arial" w:hAnsi="Arial"/>
-        </w:rPr>
-        <w:t>текст</w:t>
-      </w:r>
-      <w:proofErr w:type="spellEnd"/>
-      <w:r>
-        <w:rPr>
-          <w:rFonts w:cs="Times New Roman" w:ascii="Arial" w:hAnsi="Arial"/>
-        </w:rPr>
-        <w:t xml:space="preserve"> </w:t>
-      </w:r>
-      <w:proofErr w:type="spellStart"/>
-      <w:r>
-        <w:rPr>
-          <w:rFonts w:cs="Times New Roman" w:ascii="Arial" w:hAnsi="Arial"/>
-        </w:rPr>
-        <w:t>текст</w:t>
-      </w:r>
-      <w:proofErr w:type="spellEnd"/>
-      <w:r>
-        <w:rPr>
-          <w:rFonts w:cs="Times New Roman" w:ascii="Arial" w:hAnsi="Arial"/>
-        </w:rPr>
-        <w:t xml:space="preserve"> </w:t>
-      </w:r>
-      <w:proofErr w:type="spellStart"/>
-      <w:r>
-        <w:rPr>
-          <w:rFonts w:cs="Times New Roman" w:ascii="Arial" w:hAnsi="Arial"/>
-        </w:rPr>
-        <w:t>текст</w:t>
-      </w:r>
-      <w:proofErr w:type="spellEnd"/>
-      <w:r>
-        <w:rPr>
-          <w:rFonts w:cs="Times New Roman" w:ascii="Arial" w:hAnsi="Arial"/>
-        </w:rPr>
-        <w:t xml:space="preserve"> </w:t>
-      </w:r>
-      <w:proofErr w:type="spellStart"/>
-      <w:r>
-        <w:rPr>
-          <w:rFonts w:cs="Times New Roman" w:ascii="Arial" w:hAnsi="Arial"/>
-        </w:rPr>
-        <w:t>текст</w:t>
-      </w:r>
-      <w:proofErr w:type="spellEnd"/>
-      <w:r>
-        <w:rPr>
-          <w:rFonts w:cs="Times New Roman" w:ascii="Arial" w:hAnsi="Arial"/>
-        </w:rPr>
-        <w:t xml:space="preserve"> </w:t>
-      </w:r>
-      <w:proofErr w:type="spellStart"/>
-      <w:r>
-        <w:rPr>
-          <w:rFonts w:cs="Times New Roman" w:ascii="Arial" w:hAnsi="Arial"/>
-        </w:rPr>
-        <w:t>текст</w:t>
-      </w:r>
-      <w:proofErr w:type="spellEnd"/>
-      <w:r>
-        <w:rPr>
-          <w:rFonts w:cs="Times New Roman" w:ascii="Arial" w:hAnsi="Arial"/>
-        </w:rPr>
-        <w:t xml:space="preserve"> </w:t>
-      </w:r>
-      <w:proofErr w:type="spellStart"/>
-      <w:r>
-        <w:rPr>
-          <w:rFonts w:cs="Times New Roman" w:ascii="Arial" w:hAnsi="Arial"/>
-        </w:rPr>
-        <w:t>текст</w:t>
-      </w:r>
-      <w:proofErr w:type="spellEnd"/>
-      <w:r>
-        <w:rPr>
-          <w:rFonts w:cs="Times New Roman" w:ascii="Arial" w:hAnsi="Arial"/>
-        </w:rPr>
-        <w:t xml:space="preserve"> </w:t>
-      </w:r>
-      <w:proofErr w:type="spellStart"/>
-      <w:r>
-        <w:rPr>
-          <w:rFonts w:cs="Times New Roman" w:ascii="Arial" w:hAnsi="Arial"/>
-        </w:rPr>
-        <w:t>текст</w:t>
-      </w:r>
-      <w:proofErr w:type="spellEnd"/>
-      <w:r>
-        <w:rPr>
-          <w:rFonts w:cs="Times New Roman" w:ascii="Arial" w:hAnsi="Arial"/>
-        </w:rPr>
-        <w:t xml:space="preserve"> </w:t>
-      </w:r>
-      <w:proofErr w:type="spellStart"/>
-      <w:r>
-        <w:rPr>
-          <w:rFonts w:cs="Times New Roman" w:ascii="Arial" w:hAnsi="Arial"/>
-        </w:rPr>
-        <w:t>текст</w:t>
-      </w:r>
-      <w:proofErr w:type="spellEnd"/>
-      <w:r>
-        <w:rPr>
-          <w:rFonts w:cs="Times New Roman" w:ascii="Arial" w:hAnsi="Arial"/>
-        </w:rPr>
-        <w:t xml:space="preserve"> </w:t>
-      </w:r>
-      <w:proofErr w:type="spellStart"/>
-      <w:r>
-        <w:rPr>
-          <w:rFonts w:cs="Times New Roman" w:ascii="Arial" w:hAnsi="Arial"/>
-        </w:rPr>
-        <w:t>текст</w:t>
-      </w:r>
-      <w:proofErr w:type="spellEnd"/>
-      <w:r>
-        <w:rPr>
-          <w:rFonts w:cs="Times New Roman" w:ascii="Arial" w:hAnsi="Arial"/>
-        </w:rPr>
-        <w:t xml:space="preserve"> </w:t>
-      </w:r>
-      <w:proofErr w:type="spellStart"/>
-      <w:r>
-        <w:rPr>
-          <w:rFonts w:cs="Times New Roman" w:ascii="Arial" w:hAnsi="Arial"/>
-        </w:rPr>
-        <w:t>текст</w:t>
-      </w:r>
-      <w:proofErr w:type="spellEnd"/>
-      <w:r>
-        <w:rPr>
-          <w:rFonts w:cs="Times New Roman" w:ascii="Arial" w:hAnsi="Arial"/>
-        </w:rPr>
-        <w:t xml:space="preserve"> </w:t>
-      </w:r>
-      <w:proofErr w:type="spellStart"/>
-      <w:r>
-        <w:rPr>
-          <w:rFonts w:cs="Times New Roman" w:ascii="Arial" w:hAnsi="Arial"/>
-        </w:rPr>
-        <w:t>текст</w:t>
-      </w:r>
-      <w:proofErr w:type="spellEnd"/>
-      <w:r>
-        <w:rPr>
-          <w:rFonts w:cs="Times New Roman" w:ascii="Arial" w:hAnsi="Arial"/>
-        </w:rPr>
-        <w:t xml:space="preserve"> </w:t>
-      </w:r>
-      <w:proofErr w:type="spellStart"/>
-      <w:r>
-        <w:rPr>
-          <w:rFonts w:cs="Times New Roman" w:ascii="Arial" w:hAnsi="Arial"/>
-        </w:rPr>
-        <w:t>текст</w:t>
-      </w:r>
-      <w:proofErr w:type="spellEnd"/>
-      <w:r>
-        <w:rPr>
-          <w:rFonts w:cs="Times New Roman" w:ascii="Arial" w:hAnsi="Arial"/>
-        </w:rPr>
-        <w:t xml:space="preserve"> </w:t>
-      </w:r>
-      <w:proofErr w:type="spellStart"/>
-      <w:r>
-        <w:rPr>
-          <w:rFonts w:cs="Times New Roman" w:ascii="Arial" w:hAnsi="Arial"/>
-        </w:rPr>
-        <w:t>текст</w:t>
-      </w:r>
-      <w:proofErr w:type="spellEnd"/>
-      <w:r>
-        <w:rPr>
-          <w:rFonts w:cs="Times New Roman" w:ascii="Arial" w:hAnsi="Arial"/>
-        </w:rPr>
-        <w:t xml:space="preserve"> </w:t>
-      </w:r>
-      <w:proofErr w:type="spellStart"/>
-      <w:r>
-        <w:rPr>
-          <w:rFonts w:cs="Times New Roman" w:ascii="Arial" w:hAnsi="Arial"/>
-        </w:rPr>
-        <w:t>текст</w:t>
-      </w:r>
-      <w:proofErr w:type="spellEnd"/>
-      <w:r>
-        <w:rPr>
-          <w:rFonts w:cs="Times New Roman" w:ascii="Arial" w:hAnsi="Arial"/>
-        </w:rPr>
-        <w:t xml:space="preserve"> </w:t>
-      </w:r>
-      <w:proofErr w:type="spellStart"/>
-      <w:r>
-        <w:rPr>
-          <w:rFonts w:cs="Times New Roman" w:ascii="Arial" w:hAnsi="Arial"/>
-        </w:rPr>
-        <w:t>текст</w:t>
-      </w:r>
-      <w:proofErr w:type="spellEnd"/>
-      <w:r>
-        <w:rPr>
-          <w:rFonts w:cs="Times New Roman" w:ascii="Arial" w:hAnsi="Arial"/>
-        </w:rPr>
-        <w:t xml:space="preserve"> </w:t>
-      </w:r>
-      <w:proofErr w:type="spellStart"/>
-      <w:r>
-        <w:rPr>
-          <w:rFonts w:cs="Times New Roman" w:ascii="Arial" w:hAnsi="Arial"/>
-        </w:rPr>
-        <w:t>текст</w:t>
-      </w:r>
-      <w:proofErr w:type="spellEnd"/>
-      <w:r>
-        <w:rPr>
-          <w:rFonts w:cs="Times New Roman" w:ascii="Arial" w:hAnsi="Arial"/>
-        </w:rPr>
-        <w:t xml:space="preserve"> </w:t>
-      </w:r>
-      <w:proofErr w:type="spellStart"/>
-      <w:r>
-        <w:rPr>
-          <w:rFonts w:cs="Times New Roman" w:ascii="Arial" w:hAnsi="Arial"/>
-        </w:rPr>
-        <w:t>текст</w:t>
-      </w:r>
-      <w:proofErr w:type="spellEnd"/>
-      <w:r>
-        <w:rPr>
-          <w:rFonts w:cs="Times New Roman" w:ascii="Arial" w:hAnsi="Arial"/>
-        </w:rPr>
-        <w:t xml:space="preserve"> </w:t>
-      </w:r>
-      <w:proofErr w:type="spellStart"/>
-      <w:r>
-        <w:rPr>
-          <w:rFonts w:cs="Times New Roman" w:ascii="Arial" w:hAnsi="Arial"/>
-        </w:rPr>
-        <w:t>текст</w:t>
-      </w:r>
-      <w:proofErr w:type="spellEnd"/>
-      <w:r>
-        <w:rPr>
-          <w:rFonts w:cs="Times New Roman" w:ascii="Arial" w:hAnsi="Arial"/>
-        </w:rPr>
-        <w:t xml:space="preserve"> </w:t>
-      </w:r>
-      <w:proofErr w:type="spellStart"/>
-      <w:r>
-        <w:rPr>
-          <w:rFonts w:cs="Times New Roman" w:ascii="Arial" w:hAnsi="Arial"/>
-        </w:rPr>
-        <w:t>текст</w:t>
-      </w:r>
-      <w:proofErr w:type="spellEnd"/>
-      <w:r>
-        <w:rPr>
-          <w:rFonts w:cs="Times New Roman" w:ascii="Arial" w:hAnsi="Arial"/>
-        </w:rPr>
-        <w:t xml:space="preserve"> </w:t>
-      </w:r>
-      <w:proofErr w:type="spellStart"/>
-      <w:r>
-        <w:rPr>
-          <w:rFonts w:cs="Times New Roman" w:ascii="Arial" w:hAnsi="Arial"/>
-        </w:rPr>
-        <w:t>текст</w:t>
-      </w:r>
-      <w:proofErr w:type="spellEnd"/>
-      <w:r>
-        <w:rPr>
-          <w:rFonts w:cs="Times New Roman" w:ascii="Arial" w:hAnsi="Arial"/>
-        </w:rPr>
-        <w:t xml:space="preserve"> </w:t>
-      </w:r>
-      <w:proofErr w:type="spellStart"/>
-      <w:r>
-        <w:rPr>
-          <w:rFonts w:cs="Times New Roman" w:ascii="Arial" w:hAnsi="Arial"/>
-        </w:rPr>
-        <w:t>текст</w:t>
-      </w:r>
-      <w:proofErr w:type="spellEnd"/>
-      <w:r>
-        <w:rPr>
-          <w:rFonts w:cs="Times New Roman" w:ascii="Arial" w:hAnsi="Arial"/>
-        </w:rPr>
-        <w:t xml:space="preserve"> </w:t>
-      </w:r>
-      <w:proofErr w:type="spellStart"/>
-      <w:r>
-        <w:rPr>
-          <w:rFonts w:cs="Times New Roman" w:ascii="Arial" w:hAnsi="Arial"/>
-        </w:rPr>
-        <w:t>текст</w:t>
-      </w:r>
-      <w:proofErr w:type="spellEnd"/>
-      <w:r>
-        <w:rPr>
-          <w:rFonts w:cs="Times New Roman" w:ascii="Arial" w:hAnsi="Arial"/>
-        </w:rPr>
-        <w:t xml:space="preserve"> </w:t>
-      </w:r>
-      <w:proofErr w:type="spellStart"/>
-      <w:r>
-        <w:rPr>
-          <w:rFonts w:cs="Times New Roman" w:ascii="Arial" w:hAnsi="Arial"/>
-        </w:rPr>
-        <w:t>текст</w:t>
-      </w:r>
-      <w:proofErr w:type="spellEnd"/>
-      <w:r>
-        <w:rPr>
-          <w:rFonts w:cs="Times New Roman" w:ascii="Arial" w:hAnsi="Arial"/>
-        </w:rPr>
-        <w:t xml:space="preserve"> </w:t>
-      </w:r>
-      <w:proofErr w:type="spellStart"/>
-      <w:r>
-        <w:rPr>
-          <w:rFonts w:cs="Times New Roman" w:ascii="Arial" w:hAnsi="Arial"/>
-        </w:rPr>
-        <w:t>текст</w:t>
-      </w:r>
-      <w:proofErr w:type="spellEnd"/>
-      <w:r>
-        <w:rPr>
-          <w:rFonts w:cs="Times New Roman" w:ascii="Arial" w:hAnsi="Arial"/>
-        </w:rPr>
-        <w:t xml:space="preserve"> </w:t>
-      </w:r>
-      <w:proofErr w:type="spellStart"/>
-      <w:r>
-        <w:rPr>
-          <w:rFonts w:cs="Times New Roman" w:ascii="Arial" w:hAnsi="Arial"/>
-        </w:rPr>
-        <w:t>текст</w:t>
-      </w:r>
-      <w:proofErr w:type="spellEnd"/>
-      <w:r>
-        <w:rPr>
-          <w:rFonts w:cs="Times New Roman" w:ascii="Arial" w:hAnsi="Arial"/>
-        </w:rPr>
-        <w:t xml:space="preserve"> </w:t>
-      </w:r>
-      <w:proofErr w:type="spellStart"/>
-      <w:r>
-        <w:rPr>
-          <w:rFonts w:cs="Times New Roman" w:ascii="Arial" w:hAnsi="Arial"/>
-        </w:rPr>
-        <w:t>текст</w:t>
-      </w:r>
-      <w:proofErr w:type="spellEnd"/>
-      <w:r>
-        <w:rPr>
-          <w:rFonts w:cs="Times New Roman" w:ascii="Arial" w:hAnsi="Arial"/>
-        </w:rPr>
-        <w:t xml:space="preserve"> </w:t>
-      </w:r>
-      <w:proofErr w:type="spellStart"/>
-      <w:r>
-        <w:rPr>
-          <w:rFonts w:cs="Times New Roman" w:ascii="Arial" w:hAnsi="Arial"/>
-        </w:rPr>
-        <w:t>текст</w:t>
-      </w:r>
-      <w:proofErr w:type="spellEnd"/>
-      <w:r>
-        <w:rPr>
-          <w:rFonts w:cs="Times New Roman" w:ascii="Arial" w:hAnsi="Arial"/>
-        </w:rPr>
-        <w:t xml:space="preserve"> </w:t>
-      </w:r>
-      <w:proofErr w:type="spellStart"/>
-      <w:r>
-        <w:rPr>
-          <w:rFonts w:cs="Times New Roman" w:ascii="Arial" w:hAnsi="Arial"/>
-        </w:rPr>
-        <w:t>текст</w:t>
-      </w:r>
-      <w:proofErr w:type="spellEnd"/>
-      <w:r>
-        <w:rPr>
-          <w:rFonts w:cs="Times New Roman" w:ascii="Arial" w:hAnsi="Arial"/>
-        </w:rPr>
-        <w:t xml:space="preserve"> </w:t>
-      </w:r>
-      <w:proofErr w:type="spellStart"/>
-      <w:r>
-        <w:rPr>
-          <w:rFonts w:cs="Times New Roman" w:ascii="Arial" w:hAnsi="Arial"/>
-        </w:rPr>
-        <w:t>текст</w:t>
-      </w:r>
-      <w:proofErr w:type="spellEnd"/>
-      <w:r>
-        <w:rPr>
-          <w:rFonts w:cs="Times New Roman" w:ascii="Arial" w:hAnsi="Arial"/>
-        </w:rPr>
-        <w:t xml:space="preserve"> </w:t>
-      </w:r>
-      <w:proofErr w:type="spellStart"/>
-      <w:r>
-        <w:rPr>
-          <w:rFonts w:cs="Times New Roman" w:ascii="Arial" w:hAnsi="Arial"/>
-        </w:rPr>
-        <w:t>текст</w:t>
-      </w:r>
-      <w:proofErr w:type="spellEnd"/>
-      <w:r>
-        <w:rPr>
-          <w:rFonts w:cs="Times New Roman" w:ascii="Arial" w:hAnsi="Arial"/>
-        </w:rPr>
-        <w:t xml:space="preserve"> </w:t>
-      </w:r>
-      <w:proofErr w:type="spellStart"/>
-      <w:r>
-        <w:rPr>
-          <w:rFonts w:cs="Times New Roman" w:ascii="Arial" w:hAnsi="Arial"/>
-        </w:rPr>
-        <w:t>текст</w:t>
-      </w:r>
-      <w:proofErr w:type="spellEnd"/>
-      <w:r>
-        <w:rPr>
-          <w:rFonts w:cs="Times New Roman" w:ascii="Arial" w:hAnsi="Arial"/>
-        </w:rPr>
-        <w:t xml:space="preserve"> </w:t>
-      </w:r>
-      <w:proofErr w:type="spellStart"/>
-      <w:r>
-        <w:rPr>
-          <w:rFonts w:cs="Times New Roman" w:ascii="Arial" w:hAnsi="Arial"/>
-        </w:rPr>
-        <w:t>текст</w:t>
-      </w:r>
-      <w:proofErr w:type="spellEnd"/>
-      <w:r>
-        <w:rPr>
-          <w:rFonts w:cs="Times New Roman" w:ascii="Arial" w:hAnsi="Arial"/>
-        </w:rPr>
-        <w:t xml:space="preserve"> </w:t>
-      </w:r>
-      <w:proofErr w:type="spellStart"/>
-      <w:r>
-        <w:rPr>
-          <w:rFonts w:cs="Times New Roman" w:ascii="Arial" w:hAnsi="Arial"/>
-        </w:rPr>
-        <w:t>текст</w:t>
-      </w:r>
-      <w:proofErr w:type="spellEnd"/>
-      <w:r>
-        <w:rPr>
-          <w:rFonts w:cs="Times New Roman" w:ascii="Arial" w:hAnsi="Arial"/>
-        </w:rPr>
-        <w:t xml:space="preserve"> </w:t>
-      </w:r>
-      <w:proofErr w:type="spellStart"/>
-      <w:r>
-        <w:rPr>
-          <w:rFonts w:cs="Times New Roman" w:ascii="Arial" w:hAnsi="Arial"/>
-        </w:rPr>
-        <w:t>текст</w:t>
-      </w:r>
-      <w:proofErr w:type="spellEnd"/>
-      <w:r>
-        <w:rPr>
-          <w:rFonts w:cs="Times New Roman" w:ascii="Arial" w:hAnsi="Arial"/>
-        </w:rPr>
-        <w:t xml:space="preserve"> </w:t>
-      </w:r>
-      <w:proofErr w:type="spellStart"/>
-      <w:r>
-        <w:rPr>
-          <w:rFonts w:cs="Times New Roman" w:ascii="Arial" w:hAnsi="Arial"/>
-        </w:rPr>
-        <w:t>текст</w:t>
-      </w:r>
-      <w:proofErr w:type="spellEnd"/>
-      <w:r>
-        <w:rPr>
-          <w:rFonts w:cs="Times New Roman" w:ascii="Arial" w:hAnsi="Arial"/>
-        </w:rPr>
-        <w:t xml:space="preserve"> </w:t>
-      </w:r>
-      <w:proofErr w:type="spellStart"/>
-      <w:r>
-        <w:rPr>
-          <w:rFonts w:cs="Times New Roman" w:ascii="Arial" w:hAnsi="Arial"/>
-        </w:rPr>
-        <w:t>текст</w:t>
-      </w:r>
-      <w:proofErr w:type="spellEnd"/>
-      <w:r>
-        <w:rPr>
-          <w:rFonts w:cs="Times New Roman" w:ascii="Arial" w:hAnsi="Arial"/>
-        </w:rPr>
-        <w:t xml:space="preserve"> </w:t>
-      </w:r>
-      <w:proofErr w:type="spellStart"/>
-      <w:r>
-        <w:rPr>
-          <w:rFonts w:cs="Times New Roman" w:ascii="Arial" w:hAnsi="Arial"/>
-        </w:rPr>
-        <w:t>текст</w:t>
-      </w:r>
-      <w:proofErr w:type="spellEnd"/>
-      <w:r>
-        <w:rPr>
-          <w:rFonts w:cs="Times New Roman" w:ascii="Arial" w:hAnsi="Arial"/>
-        </w:rPr>
-        <w:t xml:space="preserve"> </w:t>
-      </w:r>
-      <w:proofErr w:type="spellStart"/>
-      <w:r>
-        <w:rPr>
-          <w:rFonts w:cs="Times New Roman" w:ascii="Arial" w:hAnsi="Arial"/>
-        </w:rPr>
-        <w:t>текст</w:t>
-      </w:r>
-      <w:proofErr w:type="spellEnd"/>
-      <w:r>
-        <w:rPr>
-          <w:rFonts w:cs="Times New Roman" w:ascii="Arial" w:hAnsi="Arial"/>
-        </w:rPr>
-        <w:t xml:space="preserve"> </w:t>
-      </w:r>
-      <w:proofErr w:type="spellStart"/>
-      <w:r>
-        <w:rPr>
-          <w:rFonts w:cs="Times New Roman" w:ascii="Arial" w:hAnsi="Arial"/>
-        </w:rPr>
-        <w:t>текст</w:t>
-      </w:r>
-      <w:proofErr w:type="spellEnd"/>
-      <w:r>
-        <w:rPr>
-          <w:rFonts w:cs="Times New Roman" w:ascii="Arial" w:hAnsi="Arial"/>
-        </w:rPr>
-        <w:t xml:space="preserve"> </w:t>
-      </w:r>
-      <w:proofErr w:type="spellStart"/>
-      <w:r>
-        <w:rPr>
-          <w:rFonts w:cs="Times New Roman" w:ascii="Arial" w:hAnsi="Arial"/>
-        </w:rPr>
-        <w:t>текст</w:t>
-      </w:r>
-      <w:proofErr w:type="spellEnd"/>
-      <w:r>
-        <w:rPr>
-          <w:rFonts w:cs="Times New Roman" w:ascii="Arial" w:hAnsi="Arial"/>
-        </w:rPr>
-        <w:t xml:space="preserve"> </w:t>
-      </w:r>
-      <w:proofErr w:type="spellStart"/>
-      <w:r>
-        <w:rPr>
-          <w:rFonts w:cs="Times New Roman" w:ascii="Arial" w:hAnsi="Arial"/>
-        </w:rPr>
-        <w:t>текст</w:t>
-      </w:r>
-      <w:proofErr w:type="spellEnd"/>
-      <w:r>
-        <w:rPr>
-          <w:rFonts w:cs="Times New Roman" w:ascii="Arial" w:hAnsi="Arial"/>
-        </w:rPr>
-        <w:t xml:space="preserve"> </w:t>
-      </w:r>
-      <w:proofErr w:type="spellStart"/>
-      <w:r>
-        <w:rPr>
-          <w:rFonts w:cs="Times New Roman" w:ascii="Arial" w:hAnsi="Arial"/>
-        </w:rPr>
-        <w:t>текст</w:t>
-      </w:r>
-      <w:proofErr w:type="spellEnd"/>
-      <w:r>
-        <w:rPr>
-          <w:rFonts w:cs="Times New Roman" w:ascii="Arial" w:hAnsi="Arial"/>
-        </w:rPr>
-        <w:t xml:space="preserve"> </w:t>
-      </w:r>
-      <w:proofErr w:type="spellStart"/>
-      <w:r>
-        <w:rPr>
-          <w:rFonts w:cs="Times New Roman" w:ascii="Arial" w:hAnsi="Arial"/>
-        </w:rPr>
-        <w:t>текст</w:t>
-      </w:r>
-      <w:proofErr w:type="spellEnd"/>
-      <w:r>
-        <w:rPr>
-          <w:rFonts w:cs="Times New Roman" w:ascii="Arial" w:hAnsi="Arial"/>
-        </w:rPr>
-        <w:t xml:space="preserve"> </w:t>
-      </w:r>
-      <w:proofErr w:type="spellStart"/>
-      <w:r>
-        <w:rPr>
-          <w:rFonts w:cs="Times New Roman" w:ascii="Arial" w:hAnsi="Arial"/>
-        </w:rPr>
-        <w:t>текст</w:t>
-      </w:r>
-      <w:proofErr w:type="spellEnd"/>
-      <w:r>
-        <w:rPr>
-          <w:rFonts w:cs="Times New Roman" w:ascii="Arial" w:hAnsi="Arial"/>
-        </w:rPr>
-        <w:t xml:space="preserve"> </w:t>
-      </w:r>
-      <w:proofErr w:type="spellStart"/>
-      <w:r>
-        <w:rPr>
-          <w:rFonts w:cs="Times New Roman" w:ascii="Arial" w:hAnsi="Arial"/>
-        </w:rPr>
-        <w:t>текст</w:t>
-      </w:r>
-      <w:proofErr w:type="spellEnd"/>
-      <w:r>
-        <w:rPr>
-          <w:rFonts w:cs="Times New Roman" w:ascii="Arial" w:hAnsi="Arial"/>
-        </w:rPr>
-        <w:t xml:space="preserve"> </w:t>
-      </w:r>
-      <w:proofErr w:type="spellStart"/>
-      <w:r>
-        <w:rPr>
-          <w:rFonts w:cs="Times New Roman" w:ascii="Arial" w:hAnsi="Arial"/>
-        </w:rPr>
-        <w:t>текст</w:t>
-      </w:r>
-      <w:proofErr w:type="spellEnd"/>
-      <w:r>
-        <w:rPr>
-          <w:rFonts w:cs="Times New Roman" w:ascii="Arial" w:hAnsi="Arial"/>
-        </w:rPr>
-        <w:t xml:space="preserve"> </w:t>
-      </w:r>
-      <w:proofErr w:type="spellStart"/>
-      <w:r>
-        <w:rPr>
-          <w:rFonts w:cs="Times New Roman" w:ascii="Arial" w:hAnsi="Arial"/>
-        </w:rPr>
-        <w:t>текст</w:t>
-      </w:r>
-      <w:proofErr w:type="spellEnd"/>
-      <w:r>
-        <w:rPr>
-          <w:rFonts w:cs="Times New Roman" w:ascii="Arial" w:hAnsi="Arial"/>
-        </w:rPr>
-        <w:t xml:space="preserve"> </w:t>
-      </w:r>
-      <w:proofErr w:type="spellStart"/>
-      <w:r>
-        <w:rPr>
-          <w:rFonts w:cs="Times New Roman" w:ascii="Arial" w:hAnsi="Arial"/>
-        </w:rPr>
-        <w:t>текст</w:t>
-      </w:r>
-      <w:proofErr w:type="spellEnd"/>
-      <w:r>
-        <w:rPr>
-          <w:rFonts w:cs="Times New Roman" w:ascii="Arial" w:hAnsi="Arial"/>
-        </w:rPr>
-        <w:t xml:space="preserve"> </w:t>
-      </w:r>
-      <w:proofErr w:type="spellStart"/>
-      <w:r>
-        <w:rPr>
-          <w:rFonts w:cs="Times New Roman" w:ascii="Arial" w:hAnsi="Arial"/>
-        </w:rPr>
-        <w:t>текст</w:t>
-      </w:r>
-      <w:proofErr w:type="spellEnd"/>
-      <w:r>
-        <w:rPr>
-          <w:rFonts w:cs="Times New Roman" w:ascii="Arial" w:hAnsi="Arial"/>
-        </w:rPr>
-        <w:t xml:space="preserve"> </w:t>
-      </w:r>
-      <w:proofErr w:type="spellStart"/>
-      <w:r>
-        <w:rPr>
-          <w:rFonts w:cs="Times New Roman" w:ascii="Arial" w:hAnsi="Arial"/>
-        </w:rPr>
-        <w:t>текст</w:t>
-      </w:r>
-      <w:proofErr w:type="spellEnd"/>
-      <w:r>
-        <w:rPr>
-          <w:rFonts w:cs="Times New Roman" w:ascii="Arial" w:hAnsi="Arial"/>
-        </w:rPr>
-        <w:t xml:space="preserve"> </w:t>
-      </w:r>
-      <w:proofErr w:type="spellStart"/>
-      <w:r>
-        <w:rPr>
-          <w:rFonts w:cs="Times New Roman" w:ascii="Arial" w:hAnsi="Arial"/>
-        </w:rPr>
-        <w:t>текст</w:t>
-      </w:r>
-      <w:proofErr w:type="spellEnd"/>
-      <w:r>
-        <w:rPr>
-          <w:rFonts w:cs="Times New Roman" w:ascii="Arial" w:hAnsi="Arial"/>
-        </w:rPr>
-        <w:t xml:space="preserve"> </w:t>
-      </w:r>
-      <w:proofErr w:type="spellStart"/>
-      <w:r>
-        <w:rPr>
-          <w:rFonts w:cs="Times New Roman" w:ascii="Arial" w:hAnsi="Arial"/>
-        </w:rPr>
-        <w:t>текст</w:t>
-      </w:r>
-      <w:proofErr w:type="spellEnd"/>
-      <w:r>
-        <w:rPr>
-          <w:rFonts w:cs="Times New Roman" w:ascii="Arial" w:hAnsi="Arial"/>
-        </w:rPr>
-        <w:t xml:space="preserve"> </w:t>
-      </w:r>
-      <w:proofErr w:type="spellStart"/>
-      <w:r>
-        <w:rPr>
-          <w:rFonts w:cs="Times New Roman" w:ascii="Arial" w:hAnsi="Arial"/>
-        </w:rPr>
-        <w:t>текст</w:t>
-      </w:r>
-      <w:proofErr w:type="spellEnd"/>
-      <w:r>
-        <w:rPr>
-          <w:rFonts w:cs="Times New Roman" w:ascii="Arial" w:hAnsi="Arial"/>
-        </w:rPr>
-        <w:t xml:space="preserve"> </w:t>
-      </w:r>
-      <w:proofErr w:type="spellStart"/>
-      <w:r>
-        <w:rPr>
-          <w:rFonts w:cs="Times New Roman" w:ascii="Arial" w:hAnsi="Arial"/>
-        </w:rPr>
-        <w:t>текст</w:t>
-      </w:r>
-      <w:proofErr w:type="spellEnd"/>
-      <w:r>
-        <w:rPr>
-          <w:rFonts w:cs="Times New Roman" w:ascii="Arial" w:hAnsi="Arial"/>
-        </w:rPr>
-        <w:t xml:space="preserve"> </w:t>
-      </w:r>
-      <w:proofErr w:type="spellStart"/>
-      <w:r>
-        <w:rPr>
-          <w:rFonts w:cs="Times New Roman" w:ascii="Arial" w:hAnsi="Arial"/>
-        </w:rPr>
-        <w:t>текст</w:t>
-      </w:r>
-      <w:proofErr w:type="spellEnd"/>
-      <w:r>
-        <w:rPr>
-          <w:rFonts w:cs="Times New Roman" w:ascii="Arial" w:hAnsi="Arial"/>
-        </w:rPr>
-        <w:t xml:space="preserve"> </w:t>
-      </w:r>
-      <w:proofErr w:type="spellStart"/>
-      <w:r>
-        <w:rPr>
-          <w:rFonts w:cs="Times New Roman" w:ascii="Arial" w:hAnsi="Arial"/>
-        </w:rPr>
-        <w:t>текст</w:t>
-      </w:r>
-      <w:proofErr w:type="spellEnd"/>
-      <w:r>
-        <w:rPr>
-          <w:rFonts w:cs="Times New Roman" w:ascii="Arial" w:hAnsi="Arial"/>
-        </w:rPr>
-        <w:t xml:space="preserve"> </w:t>
-      </w:r>
-      <w:proofErr w:type="spellStart"/>
-      <w:r>
-        <w:rPr>
-          <w:rFonts w:cs="Times New Roman" w:ascii="Arial" w:hAnsi="Arial"/>
-        </w:rPr>
-        <w:t>текст</w:t>
-      </w:r>
-      <w:proofErr w:type="spellEnd"/>
-      <w:r>
-        <w:rPr>
-          <w:rFonts w:cs="Times New Roman" w:ascii="Arial" w:hAnsi="Arial"/>
-        </w:rPr>
-        <w:t xml:space="preserve"> </w:t>
-      </w:r>
-      <w:proofErr w:type="spellStart"/>
-      <w:r>
-        <w:rPr>
-          <w:rFonts w:cs="Times New Roman" w:ascii="Arial" w:hAnsi="Arial"/>
-        </w:rPr>
-        <w:t>текст</w:t>
-      </w:r>
-      <w:proofErr w:type="spellEnd"/>
-      <w:r>
-        <w:rPr>
-          <w:rFonts w:cs="Times New Roman" w:ascii="Arial" w:hAnsi="Arial"/>
-        </w:rPr>
-        <w:t xml:space="preserve"> </w:t>
-      </w:r>
-      <w:proofErr w:type="spellStart"/>
-      <w:r>
-        <w:rPr>
-          <w:rFonts w:cs="Times New Roman" w:ascii="Arial" w:hAnsi="Arial"/>
-        </w:rPr>
-        <w:t>текст</w:t>
-      </w:r>
-      <w:proofErr w:type="spellEnd"/>
-      <w:r>
-        <w:rPr>
-          <w:rFonts w:cs="Times New Roman" w:ascii="Arial" w:hAnsi="Arial"/>
-        </w:rPr>
-        <w:t xml:space="preserve"> </w:t>
-      </w:r>
-      <w:proofErr w:type="spellStart"/>
-      <w:r>
-        <w:rPr>
-          <w:rFonts w:cs="Times New Roman" w:ascii="Arial" w:hAnsi="Arial"/>
-        </w:rPr>
-        <w:t>текст</w:t>
-      </w:r>
-      <w:proofErr w:type="spellEnd"/>
-      <w:r>
-        <w:rPr>
-          <w:rFonts w:cs="Times New Roman" w:ascii="Arial" w:hAnsi="Arial"/>
-        </w:rPr>
-        <w:t xml:space="preserve"> </w:t>
-      </w:r>
-      <w:proofErr w:type="spellStart"/>
-      <w:r>
-        <w:rPr>
-          <w:rFonts w:cs="Times New Roman" w:ascii="Arial" w:hAnsi="Arial"/>
-        </w:rPr>
-        <w:t>текст</w:t>
-      </w:r>
-      <w:proofErr w:type="spellEnd"/>
-      <w:r>
-        <w:rPr>
-          <w:rFonts w:cs="Times New Roman" w:ascii="Arial" w:hAnsi="Arial"/>
-        </w:rPr>
-        <w:t xml:space="preserve"> </w:t>
-      </w:r>
-      <w:proofErr w:type="spellStart"/>
-      <w:r>
-        <w:rPr>
-          <w:rFonts w:cs="Times New Roman" w:ascii="Arial" w:hAnsi="Arial"/>
-        </w:rPr>
-        <w:t>текст</w:t>
-      </w:r>
-      <w:proofErr w:type="spellEnd"/>
-      <w:r>
-        <w:rPr>
-          <w:rFonts w:cs="Times New Roman" w:ascii="Arial" w:hAnsi="Arial"/>
-        </w:rPr>
-        <w:t xml:space="preserve"> </w:t>
-      </w:r>
-      <w:proofErr w:type="spellStart"/>
-      <w:r>
-        <w:rPr>
-          <w:rFonts w:cs="Times New Roman" w:ascii="Arial" w:hAnsi="Arial"/>
-        </w:rPr>
-        <w:t>текст</w:t>
-      </w:r>
-      <w:proofErr w:type="spellEnd"/>
-      <w:r>
-        <w:rPr>
-          <w:rFonts w:cs="Times New Roman" w:ascii="Arial" w:hAnsi="Arial"/>
-        </w:rPr>
-        <w:t xml:space="preserve"> </w:t>
-      </w:r>
-      <w:proofErr w:type="spellStart"/>
-      <w:r>
-        <w:rPr>
-          <w:rFonts w:cs="Times New Roman" w:ascii="Arial" w:hAnsi="Arial"/>
-        </w:rPr>
-        <w:t>текст</w:t>
-      </w:r>
-      <w:proofErr w:type="spellEnd"/>
-      <w:r>
-        <w:rPr>
-          <w:rFonts w:cs="Times New Roman" w:ascii="Arial" w:hAnsi="Arial"/>
-        </w:rPr>
-        <w:t xml:space="preserve"> </w:t>
-      </w:r>
-      <w:proofErr w:type="spellStart"/>
-      <w:r>
-        <w:rPr>
-          <w:rFonts w:cs="Times New Roman" w:ascii="Arial" w:hAnsi="Arial"/>
-        </w:rPr>
-        <w:t>текст</w:t>
-      </w:r>
-      <w:proofErr w:type="spellEnd"/>
-      <w:r>
-        <w:rPr>
-          <w:rFonts w:cs="Times New Roman" w:ascii="Arial" w:hAnsi="Arial"/>
-        </w:rPr>
-        <w:t xml:space="preserve"> </w:t>
-      </w:r>
-      <w:proofErr w:type="spellStart"/>
-      <w:r>
-        <w:rPr>
-          <w:rFonts w:cs="Times New Roman" w:ascii="Arial" w:hAnsi="Arial"/>
-        </w:rPr>
-        <w:t>текст</w:t>
-      </w:r>
-      <w:proofErr w:type="spellEnd"/>
-      <w:r>
-        <w:rPr>
-          <w:rFonts w:cs="Times New Roman" w:ascii="Arial" w:hAnsi="Arial"/>
-        </w:rPr>
-        <w:t xml:space="preserve"> </w:t>
-      </w:r>
-      <w:proofErr w:type="spellStart"/>
-      <w:r>
-        <w:rPr>
-          <w:rFonts w:cs="Times New Roman" w:ascii="Arial" w:hAnsi="Arial"/>
-        </w:rPr>
-        <w:t>текст</w:t>
-      </w:r>
-      <w:proofErr w:type="spellEnd"/>
-      <w:r>
-        <w:rPr>
-          <w:rFonts w:cs="Times New Roman" w:ascii="Arial" w:hAnsi="Arial"/>
-        </w:rPr>
-        <w:t xml:space="preserve"> </w:t>
-      </w:r>
-      <w:proofErr w:type="spellStart"/>
-      <w:r>
-        <w:rPr>
-          <w:rFonts w:cs="Times New Roman" w:ascii="Arial" w:hAnsi="Arial"/>
-        </w:rPr>
-        <w:t>текст</w:t>
-      </w:r>
-      <w:proofErr w:type="spellEnd"/>
-      <w:r>
-        <w:rPr>
-          <w:rFonts w:cs="Times New Roman" w:ascii="Arial" w:hAnsi="Arial"/>
-        </w:rPr>
-        <w:t xml:space="preserve"> </w:t>
-      </w:r>
-      <w:proofErr w:type="spellStart"/>
-      <w:r>
-        <w:rPr>
-          <w:rFonts w:cs="Times New Roman" w:ascii="Arial" w:hAnsi="Arial"/>
-        </w:rPr>
-        <w:t>текст</w:t>
-      </w:r>
-      <w:proofErr w:type="spellEnd"/>
-      <w:r>
-        <w:rPr>
-          <w:rFonts w:cs="Times New Roman" w:ascii="Arial" w:hAnsi="Arial"/>
-        </w:rPr>
-        <w:t xml:space="preserve"> </w:t>
-      </w:r>
-      <w:proofErr w:type="spellStart"/>
-      <w:r>
-        <w:rPr>
-          <w:rFonts w:cs="Times New Roman" w:ascii="Arial" w:hAnsi="Arial"/>
-        </w:rPr>
-        <w:t>текст</w:t>
-      </w:r>
-      <w:proofErr w:type="spellEnd"/>
-      <w:r>
-        <w:rPr>
-          <w:rFonts w:cs="Times New Roman" w:ascii="Arial" w:hAnsi="Arial"/>
-        </w:rPr>
-        <w:t xml:space="preserve"> </w:t>
-      </w:r>
-      <w:proofErr w:type="spellStart"/>
-      <w:r>
-        <w:rPr>
-          <w:rFonts w:cs="Times New Roman" w:ascii="Arial" w:hAnsi="Arial"/>
-        </w:rPr>
-        <w:t>текст</w:t>
-      </w:r>
-      <w:proofErr w:type="spellEnd"/>
-      <w:r>
-        <w:rPr>
-          <w:rFonts w:cs="Times New Roman" w:ascii="Arial" w:hAnsi="Arial"/>
-        </w:rPr>
-        <w:t xml:space="preserve"> </w:t>
-      </w:r>
-      <w:proofErr w:type="spellStart"/>
-      <w:r>
-        <w:rPr>
-          <w:rFonts w:cs="Times New Roman" w:ascii="Arial" w:hAnsi="Arial"/>
-        </w:rPr>
-        <w:t>текст</w:t>
-      </w:r>
-      <w:proofErr w:type="spellEnd"/>
-      <w:r>
-        <w:rPr>
-          <w:rFonts w:cs="Times New Roman" w:ascii="Arial" w:hAnsi="Arial"/>
-        </w:rPr>
-        <w:t xml:space="preserve"> </w:t>
-      </w:r>
-      <w:proofErr w:type="spellStart"/>
-      <w:r>
-        <w:rPr>
-          <w:rFonts w:cs="Times New Roman" w:ascii="Arial" w:hAnsi="Arial"/>
-        </w:rPr>
-        <w:t>текст</w:t>
-      </w:r>
-      <w:proofErr w:type="spellEnd"/>
-      <w:r>
-        <w:rPr>
-          <w:rFonts w:cs="Times New Roman" w:ascii="Arial" w:hAnsi="Arial"/>
-        </w:rPr>
-        <w:t xml:space="preserve"> </w:t>
-      </w:r>
-      <w:proofErr w:type="spellStart"/>
-      <w:r>
-        <w:rPr>
-          <w:rFonts w:cs="Times New Roman" w:ascii="Arial" w:hAnsi="Arial"/>
-        </w:rPr>
-        <w:t>текст</w:t>
-      </w:r>
-      <w:proofErr w:type="spellEnd"/>
-      <w:r>
-        <w:rPr>
-          <w:rFonts w:cs="Times New Roman" w:ascii="Arial" w:hAnsi="Arial"/>
-        </w:rPr>
-        <w:t xml:space="preserve"> </w:t>
-      </w:r>
-      <w:proofErr w:type="spellStart"/>
-      <w:r>
-        <w:rPr>
-          <w:rFonts w:cs="Times New Roman" w:ascii="Arial" w:hAnsi="Arial"/>
-        </w:rPr>
-        <w:t>текст</w:t>
-      </w:r>
-      <w:proofErr w:type="spellEnd"/>
-      <w:r>
-        <w:rPr>
-          <w:rFonts w:cs="Times New Roman" w:ascii="Arial" w:hAnsi="Arial"/>
-        </w:rPr>
-        <w:t xml:space="preserve"> </w:t>
-      </w:r>
-      <w:proofErr w:type="spellStart"/>
-      <w:r>
-        <w:rPr>
-          <w:rFonts w:cs="Times New Roman" w:ascii="Arial" w:hAnsi="Arial"/>
-        </w:rPr>
-        <w:t>текст</w:t>
-      </w:r>
-      <w:proofErr w:type="spellEnd"/>
-      <w:r>
-        <w:rPr>
-          <w:rFonts w:cs="Times New Roman" w:ascii="Arial" w:hAnsi="Arial"/>
-        </w:rPr>
-        <w:t xml:space="preserve"> </w:t>
-      </w:r>
-      <w:proofErr w:type="spellStart"/>
-      <w:r>
-        <w:rPr>
-          <w:rFonts w:cs="Times New Roman" w:ascii="Arial" w:hAnsi="Arial"/>
-        </w:rPr>
-        <w:t>текст</w:t>
-      </w:r>
-      <w:proofErr w:type="spellEnd"/>
-      <w:r>
-        <w:rPr>
-          <w:rFonts w:cs="Times New Roman" w:ascii="Arial" w:hAnsi="Arial"/>
-        </w:rPr>
-        <w:t xml:space="preserve"> </w:t>
-      </w:r>
-      <w:proofErr w:type="spellStart"/>
-      <w:r>
-        <w:rPr>
-          <w:rFonts w:cs="Times New Roman" w:ascii="Arial" w:hAnsi="Arial"/>
-        </w:rPr>
-        <w:t>текст</w:t>
-      </w:r>
-      <w:proofErr w:type="spellEnd"/>
-      <w:r>
-        <w:rPr>
-          <w:rFonts w:cs="Times New Roman" w:ascii="Arial" w:hAnsi="Arial"/>
-        </w:rPr>
-        <w:t xml:space="preserve"> </w:t>
-      </w:r>
-      <w:proofErr w:type="spellStart"/>
-      <w:r>
-        <w:rPr>
-          <w:rFonts w:cs="Times New Roman" w:ascii="Arial" w:hAnsi="Arial"/>
-        </w:rPr>
-        <w:t>текст</w:t>
-      </w:r>
-      <w:proofErr w:type="spellEnd"/>
-      <w:r>
-        <w:rPr>
-          <w:rFonts w:cs="Times New Roman" w:ascii="Arial" w:hAnsi="Arial"/>
-        </w:rPr>
-        <w:t xml:space="preserve"> </w:t>
-      </w:r>
-      <w:proofErr w:type="spellStart"/>
-      <w:r>
-        <w:rPr>
-          <w:rFonts w:cs="Times New Roman" w:ascii="Arial" w:hAnsi="Arial"/>
-        </w:rPr>
-        <w:t>текст</w:t>
-      </w:r>
-      <w:proofErr w:type="spellEnd"/>
-      <w:r>
-        <w:rPr>
-          <w:rFonts w:cs="Times New Roman" w:ascii="Arial" w:hAnsi="Arial"/>
-        </w:rPr>
-        <w:t xml:space="preserve"> </w:t>
-      </w:r>
-      <w:proofErr w:type="spellStart"/>
-      <w:r>
-        <w:rPr>
-          <w:rFonts w:cs="Times New Roman" w:ascii="Arial" w:hAnsi="Arial"/>
-        </w:rPr>
-        <w:t>текст</w:t>
-      </w:r>
-      <w:proofErr w:type="spellEnd"/>
-      <w:r>
-        <w:rPr>
-          <w:rFonts w:cs="Times New Roman" w:ascii="Arial" w:hAnsi="Arial"/>
-        </w:rPr>
-        <w:t xml:space="preserve"> </w:t>
-      </w:r>
-      <w:proofErr w:type="spellStart"/>
-      <w:r>
-        <w:rPr>
-          <w:rFonts w:cs="Times New Roman" w:ascii="Arial" w:hAnsi="Arial"/>
-        </w:rPr>
-        <w:t>текст</w:t>
-      </w:r>
-      <w:proofErr w:type="spellEnd"/>
-      <w:r>
-        <w:rPr>
-          <w:rFonts w:cs="Times New Roman" w:ascii="Arial" w:hAnsi="Arial"/>
-        </w:rPr>
-        <w:t xml:space="preserve"> </w:t>
-      </w:r>
-      <w:proofErr w:type="spellStart"/>
-      <w:r>
-        <w:rPr>
-          <w:rFonts w:cs="Times New Roman" w:ascii="Arial" w:hAnsi="Arial"/>
-        </w:rPr>
-        <w:t>текст</w:t>
-      </w:r>
-      <w:proofErr w:type="spellEnd"/>
-      <w:r>
-        <w:rPr>
-          <w:rFonts w:cs="Times New Roman" w:ascii="Arial" w:hAnsi="Arial"/>
-        </w:rPr>
-        <w:t xml:space="preserve"> </w:t>
-      </w:r>
-      <w:proofErr w:type="spellStart"/>
-      <w:r>
-        <w:rPr>
-          <w:rFonts w:cs="Times New Roman" w:ascii="Arial" w:hAnsi="Arial"/>
-        </w:rPr>
-        <w:t>текст</w:t>
-      </w:r>
-      <w:proofErr w:type="spellEnd"/>
-      <w:r>
-        <w:rPr>
-          <w:rFonts w:cs="Times New Roman" w:ascii="Arial" w:hAnsi="Arial"/>
-        </w:rPr>
-        <w:t xml:space="preserve"> </w:t>
-      </w:r>
-      <w:proofErr w:type="spellStart"/>
-      <w:r>
-        <w:rPr>
-          <w:rFonts w:cs="Times New Roman" w:ascii="Arial" w:hAnsi="Arial"/>
-        </w:rPr>
-        <w:t>текст</w:t>
-      </w:r>
-      <w:proofErr w:type="spellEnd"/>
-      <w:r>
-        <w:rPr>
-          <w:rFonts w:cs="Times New Roman" w:ascii="Arial" w:hAnsi="Arial"/>
-        </w:rPr>
-        <w:t xml:space="preserve"> </w:t>
-      </w:r>
-      <w:proofErr w:type="spellStart"/>
-      <w:r>
-        <w:rPr>
-          <w:rFonts w:cs="Times New Roman" w:ascii="Arial" w:hAnsi="Arial"/>
-        </w:rPr>
-        <w:t>текст</w:t>
-      </w:r>
-      <w:proofErr w:type="spellEnd"/>
-      <w:r>
-        <w:rPr>
-          <w:rFonts w:cs="Times New Roman" w:ascii="Arial" w:hAnsi="Arial"/>
-        </w:rPr>
-        <w:t xml:space="preserve"> </w:t>
-      </w:r>
-      <w:proofErr w:type="spellStart"/>
-      <w:r>
-        <w:rPr>
-          <w:rFonts w:cs="Times New Roman" w:ascii="Arial" w:hAnsi="Arial"/>
-        </w:rPr>
-        <w:t>текст</w:t>
-      </w:r>
-      <w:proofErr w:type="spellEnd"/>
-      <w:r>
-        <w:rPr>
-          <w:rFonts w:cs="Times New Roman" w:ascii="Arial" w:hAnsi="Arial"/>
-        </w:rPr>
-        <w:t xml:space="preserve"> </w:t>
-      </w:r>
-      <w:proofErr w:type="spellStart"/>
-      <w:r>
-        <w:rPr>
-          <w:rFonts w:cs="Times New Roman" w:ascii="Arial" w:hAnsi="Arial"/>
-        </w:rPr>
-        <w:t>текст</w:t>
-      </w:r>
-      <w:proofErr w:type="spellEnd"/>
-      <w:r>
-        <w:rPr>
-          <w:rFonts w:cs="Times New Roman" w:ascii="Arial" w:hAnsi="Arial"/>
-        </w:rPr>
-        <w:t xml:space="preserve"> </w:t>
-      </w:r>
-      <w:proofErr w:type="spellStart"/>
-      <w:r>
-        <w:rPr>
-          <w:rFonts w:cs="Times New Roman" w:ascii="Arial" w:hAnsi="Arial"/>
-        </w:rPr>
-        <w:t>текст</w:t>
-      </w:r>
-      <w:proofErr w:type="spellEnd"/>
-      <w:r>
-        <w:rPr>
-          <w:rFonts w:cs="Times New Roman" w:ascii="Arial" w:hAnsi="Arial"/>
-        </w:rPr>
-        <w:t xml:space="preserve"> </w:t>
-      </w:r>
-      <w:proofErr w:type="spellStart"/>
-      <w:r>
-        <w:rPr>
-          <w:rFonts w:cs="Times New Roman" w:ascii="Arial" w:hAnsi="Arial"/>
-        </w:rPr>
-        <w:t>текст</w:t>
-      </w:r>
-      <w:proofErr w:type="spellEnd"/>
-      <w:r>
-        <w:rPr>
-          <w:rFonts w:cs="Times New Roman" w:ascii="Arial" w:hAnsi="Arial"/>
-        </w:rPr>
-        <w:t xml:space="preserve"> </w:t>
-      </w:r>
-      <w:proofErr w:type="spellStart"/>
-      <w:r>
-        <w:rPr>
-          <w:rFonts w:cs="Times New Roman" w:ascii="Arial" w:hAnsi="Arial"/>
-        </w:rPr>
-        <w:t>текст</w:t>
-      </w:r>
-      <w:proofErr w:type="spellEnd"/>
-      <w:r>
-        <w:rPr>
-          <w:rFonts w:cs="Times New Roman" w:ascii="Arial" w:hAnsi="Arial"/>
-        </w:rPr>
-        <w:t xml:space="preserve"> </w:t>
-      </w:r>
-      <w:proofErr w:type="spellStart"/>
-      <w:r>
-        <w:rPr>
-          <w:rFonts w:cs="Times New Roman" w:ascii="Arial" w:hAnsi="Arial"/>
-        </w:rPr>
-        <w:t>текст</w:t>
-      </w:r>
-      <w:proofErr w:type="spellEnd"/>
-      <w:r>
-        <w:rPr>
-          <w:rFonts w:cs="Times New Roman" w:ascii="Arial" w:hAnsi="Arial"/>
-        </w:rPr>
-        <w:t xml:space="preserve"> </w:t>
-      </w:r>
-      <w:proofErr w:type="spellStart"/>
-      <w:r>
-        <w:rPr>
-          <w:rFonts w:cs="Times New Roman" w:ascii="Arial" w:hAnsi="Arial"/>
-        </w:rPr>
-        <w:t>текст</w:t>
-      </w:r>
-      <w:proofErr w:type="spellEnd"/>
-      <w:r>
-        <w:rPr>
-          <w:rFonts w:cs="Times New Roman" w:ascii="Arial" w:hAnsi="Arial"/>
-        </w:rPr>
-        <w:t xml:space="preserve"> </w:t>
-      </w:r>
-      <w:proofErr w:type="spellStart"/>
-      <w:r>
-        <w:rPr>
-          <w:rFonts w:cs="Times New Roman" w:ascii="Arial" w:hAnsi="Arial"/>
-        </w:rPr>
-        <w:t>текст</w:t>
-      </w:r>
-      <w:proofErr w:type="spellEnd"/>
-      <w:r>
-        <w:rPr>
-          <w:rFonts w:cs="Times New Roman" w:ascii="Arial" w:hAnsi="Arial"/>
-        </w:rPr>
-        <w:t xml:space="preserve"> </w:t>
-      </w:r>
-      <w:proofErr w:type="spellStart"/>
-      <w:r>
-        <w:rPr>
-          <w:rFonts w:cs="Times New Roman" w:ascii="Arial" w:hAnsi="Arial"/>
-        </w:rPr>
-        <w:t>текст</w:t>
-      </w:r>
-      <w:proofErr w:type="spellEnd"/>
-      <w:r>
-        <w:rPr>
-          <w:rFonts w:cs="Times New Roman" w:ascii="Arial" w:hAnsi="Arial"/>
-        </w:rPr>
-        <w:t xml:space="preserve"> </w:t>
-      </w:r>
-      <w:proofErr w:type="spellStart"/>
-      <w:r>
-        <w:rPr>
-          <w:rFonts w:cs="Times New Roman" w:ascii="Arial" w:hAnsi="Arial"/>
-        </w:rPr>
-        <w:t>текст</w:t>
-      </w:r>
-      <w:proofErr w:type="spellEnd"/>
-      <w:r>
-        <w:rPr>
-          <w:rFonts w:cs="Times New Roman" w:ascii="Arial" w:hAnsi="Arial"/>
-        </w:rPr>
-        <w:t xml:space="preserve"> </w:t>
-      </w:r>
-      <w:proofErr w:type="spellStart"/>
-      <w:r>
-        <w:rPr>
-          <w:rFonts w:cs="Times New Roman" w:ascii="Arial" w:hAnsi="Arial"/>
-        </w:rPr>
-        <w:t>текст</w:t>
-      </w:r>
-      <w:proofErr w:type="spellEnd"/>
-      <w:r>
-        <w:rPr>
-          <w:rFonts w:cs="Times New Roman" w:ascii="Arial" w:hAnsi="Arial"/>
-        </w:rPr>
-        <w:t xml:space="preserve"> </w:t>
-      </w:r>
-      <w:proofErr w:type="spellStart"/>
-      <w:r>
-        <w:rPr>
-          <w:rFonts w:cs="Times New Roman" w:ascii="Arial" w:hAnsi="Arial"/>
-        </w:rPr>
-        <w:t>текст</w:t>
-      </w:r>
-      <w:proofErr w:type="spellEnd"/>
-      <w:r>
-        <w:rPr>
-          <w:rFonts w:cs="Times New Roman" w:ascii="Arial" w:hAnsi="Arial"/>
-        </w:rPr>
-        <w:t xml:space="preserve"> </w:t>
-      </w:r>
-      <w:proofErr w:type="spellStart"/>
-      <w:r>
-        <w:rPr>
-          <w:rFonts w:cs="Times New Roman" w:ascii="Arial" w:hAnsi="Arial"/>
-        </w:rPr>
-        <w:t>текст</w:t>
-      </w:r>
-      <w:proofErr w:type="spellEnd"/>
-      <w:r>
-        <w:rPr>
-          <w:rFonts w:cs="Times New Roman" w:ascii="Arial" w:hAnsi="Arial"/>
-        </w:rPr>
-        <w:t xml:space="preserve"> </w:t>
-      </w:r>
-      <w:proofErr w:type="spellStart"/>
-      <w:r>
-        <w:rPr>
-          <w:rFonts w:cs="Times New Roman" w:ascii="Arial" w:hAnsi="Arial"/>
-        </w:rPr>
-        <w:t>текст</w:t>
-      </w:r>
-      <w:proofErr w:type="spellEnd"/>
-      <w:r>
-        <w:rPr>
-          <w:rFonts w:cs="Times New Roman" w:ascii="Arial" w:hAnsi="Arial"/>
-        </w:rPr>
-        <w:t xml:space="preserve"> </w:t>
-      </w:r>
-      <w:proofErr w:type="spellStart"/>
-      <w:r>
-        <w:rPr>
-          <w:rFonts w:cs="Times New Roman" w:ascii="Arial" w:hAnsi="Arial"/>
-        </w:rPr>
-        <w:t>текст</w:t>
-      </w:r>
-      <w:proofErr w:type="spellEnd"/>
-      <w:r>
-        <w:rPr>
-          <w:rFonts w:cs="Times New Roman" w:ascii="Arial" w:hAnsi="Arial"/>
-        </w:rPr>
-        <w:t xml:space="preserve"> </w:t>
-      </w:r>
-      <w:proofErr w:type="spellStart"/>
-      <w:r>
-        <w:rPr>
-          <w:rFonts w:cs="Times New Roman" w:ascii="Arial" w:hAnsi="Arial"/>
-        </w:rPr>
-        <w:t>текст</w:t>
-      </w:r>
-      <w:proofErr w:type="spellEnd"/>
-      <w:r>
-        <w:rPr>
-          <w:rFonts w:cs="Times New Roman" w:ascii="Arial" w:hAnsi="Arial"/>
-        </w:rPr>
-        <w:t xml:space="preserve"> </w:t>
-      </w:r>
-      <w:proofErr w:type="spellStart"/>
-      <w:r>
-        <w:rPr>
-          <w:rFonts w:cs="Times New Roman" w:ascii="Arial" w:hAnsi="Arial"/>
-        </w:rPr>
-        <w:t>текст</w:t>
-      </w:r>
-      <w:proofErr w:type="spellEnd"/>
-      <w:r>
-        <w:rPr>
-          <w:rFonts w:cs="Times New Roman" w:ascii="Arial" w:hAnsi="Arial"/>
-        </w:rPr>
-        <w:t xml:space="preserve"> </w:t>
-      </w:r>
-      <w:proofErr w:type="spellStart"/>
-      <w:r>
-        <w:rPr>
-          <w:rFonts w:cs="Times New Roman" w:ascii="Arial" w:hAnsi="Arial"/>
-        </w:rPr>
-        <w:t>текст</w:t>
-      </w:r>
-      <w:proofErr w:type="spellEnd"/>
-      <w:r>
-        <w:rPr>
-          <w:rFonts w:cs="Times New Roman" w:ascii="Arial" w:hAnsi="Arial"/>
-        </w:rPr>
-        <w:t xml:space="preserve"> </w:t>
-      </w:r>
-      <w:proofErr w:type="spellStart"/>
-      <w:r>
-        <w:rPr>
-          <w:rFonts w:cs="Times New Roman" w:ascii="Arial" w:hAnsi="Arial"/>
-        </w:rPr>
-        <w:t>текст</w:t>
-      </w:r>
-      <w:proofErr w:type="spellEnd"/>
-      <w:r>
-        <w:rPr>
-          <w:rFonts w:cs="Times New Roman" w:ascii="Arial" w:hAnsi="Arial"/>
-        </w:rPr>
-        <w:t xml:space="preserve"> </w:t>
-      </w:r>
-      <w:proofErr w:type="spellStart"/>
-      <w:r>
-        <w:rPr>
-          <w:rFonts w:cs="Times New Roman" w:ascii="Arial" w:hAnsi="Arial"/>
-        </w:rPr>
-        <w:t>текст</w:t>
-      </w:r>
-      <w:proofErr w:type="spellEnd"/>
-      <w:r>
-        <w:rPr>
-          <w:rFonts w:cs="Times New Roman" w:ascii="Arial" w:hAnsi="Arial"/>
-        </w:rPr>
-        <w:t xml:space="preserve"> </w:t>
-      </w:r>
-      <w:proofErr w:type="spellStart"/>
-      <w:r>
-        <w:rPr>
-          <w:rFonts w:cs="Times New Roman" w:ascii="Arial" w:hAnsi="Arial"/>
-        </w:rPr>
-        <w:t>текст</w:t>
-      </w:r>
-      <w:proofErr w:type="spellEnd"/>
-      <w:r>
-        <w:rPr>
-          <w:rFonts w:cs="Times New Roman" w:ascii="Arial" w:hAnsi="Arial"/>
-        </w:rPr>
-        <w:t xml:space="preserve"> </w:t>
-      </w:r>
-      <w:proofErr w:type="spellStart"/>
-      <w:r>
-        <w:rPr>
-          <w:rFonts w:cs="Times New Roman" w:ascii="Arial" w:hAnsi="Arial"/>
-        </w:rPr>
-        <w:t>текст</w:t>
-      </w:r>
-      <w:proofErr w:type="spellEnd"/>
-      <w:r>
-        <w:rPr>
-          <w:rFonts w:cs="Times New Roman" w:ascii="Arial" w:hAnsi="Arial"/>
-        </w:rPr>
-        <w:t xml:space="preserve"> </w:t>
-      </w:r>
-      <w:proofErr w:type="spellStart"/>
-      <w:r>
-        <w:rPr>
-          <w:rFonts w:cs="Times New Roman" w:ascii="Arial" w:hAnsi="Arial"/>
-        </w:rPr>
-        <w:t>текст</w:t>
-      </w:r>
-      <w:proofErr w:type="spellEnd"/>
-      <w:r>
-        <w:rPr>
-          <w:rFonts w:cs="Times New Roman" w:ascii="Arial" w:hAnsi="Arial"/>
-        </w:rPr>
-        <w:t xml:space="preserve"> </w:t>
-      </w:r>
-      <w:proofErr w:type="spellStart"/>
-      <w:r>
-        <w:rPr>
-          <w:rFonts w:cs="Times New Roman" w:ascii="Arial" w:hAnsi="Arial"/>
-        </w:rPr>
-        <w:t>текст</w:t>
-      </w:r>
-      <w:proofErr w:type="spellEnd"/>
-      <w:r>
-        <w:rPr>
-          <w:rFonts w:cs="Times New Roman" w:ascii="Arial" w:hAnsi="Arial"/>
-        </w:rPr>
-        <w:t xml:space="preserve"> </w:t>
-      </w:r>
-      <w:proofErr w:type="spellStart"/>
-      <w:r>
-        <w:rPr>
-          <w:rFonts w:cs="Times New Roman" w:ascii="Arial" w:hAnsi="Arial"/>
-        </w:rPr>
-        <w:t>текст</w:t>
-      </w:r>
-      <w:proofErr w:type="spellEnd"/>
-      <w:r>
-        <w:rPr>
-          <w:rFonts w:cs="Times New Roman" w:ascii="Arial" w:hAnsi="Arial"/>
-        </w:rPr>
-        <w:t xml:space="preserve"> </w:t>
-      </w:r>
-      <w:proofErr w:type="spellStart"/>
-      <w:r>
-        <w:rPr>
-          <w:rFonts w:cs="Times New Roman" w:ascii="Arial" w:hAnsi="Arial"/>
-        </w:rPr>
-        <w:t>текст</w:t>
-      </w:r>
-      <w:proofErr w:type="spellEnd"/>
-      <w:r>
-        <w:rPr>
-          <w:rFonts w:cs="Times New Roman" w:ascii="Arial" w:hAnsi="Arial"/>
-        </w:rPr>
-        <w:t xml:space="preserve"> </w:t>
-      </w:r>
-      <w:proofErr w:type="spellStart"/>
-      <w:r>
-        <w:rPr>
-          <w:rFonts w:cs="Times New Roman" w:ascii="Arial" w:hAnsi="Arial"/>
-        </w:rPr>
-        <w:t>текст</w:t>
-      </w:r>
-      <w:proofErr w:type="spellEnd"/>
-      <w:r>
-        <w:rPr>
-          <w:rFonts w:cs="Times New Roman" w:ascii="Arial" w:hAnsi="Arial"/>
-        </w:rPr>
-        <w:t xml:space="preserve"> </w:t>
-      </w:r>
-      <w:proofErr w:type="spellStart"/>
-      <w:r>
-        <w:rPr>
-          <w:rFonts w:cs="Times New Roman" w:ascii="Arial" w:hAnsi="Arial"/>
-        </w:rPr>
-        <w:t>текст</w:t>
-      </w:r>
-      <w:proofErr w:type="spellEnd"/>
-      <w:r>
-        <w:rPr>
-          <w:rFonts w:cs="Times New Roman" w:ascii="Arial" w:hAnsi="Arial"/>
-        </w:rPr>
-        <w:t xml:space="preserve"> </w:t>
-      </w:r>
-      <w:proofErr w:type="spellStart"/>
-      <w:r>
-        <w:rPr>
-          <w:rFonts w:cs="Times New Roman" w:ascii="Arial" w:hAnsi="Arial"/>
-        </w:rPr>
-        <w:t>текст</w:t>
-      </w:r>
-      <w:proofErr w:type="spellEnd"/>
-      <w:r>
-        <w:rPr>
-          <w:rFonts w:cs="Times New Roman" w:ascii="Arial" w:hAnsi="Arial"/>
-        </w:rPr>
-        <w:t xml:space="preserve"> </w:t>
-      </w:r>
-      <w:proofErr w:type="spellStart"/>
-      <w:r>
-        <w:rPr>
-          <w:rFonts w:cs="Times New Roman" w:ascii="Arial" w:hAnsi="Arial"/>
-        </w:rPr>
-        <w:t>текст</w:t>
-      </w:r>
-      <w:proofErr w:type="spellEnd"/>
-      <w:r>
-        <w:rPr>
-          <w:rFonts w:cs="Times New Roman" w:ascii="Arial" w:hAnsi="Arial"/>
-        </w:rPr>
-        <w:t xml:space="preserve"> </w:t>
-      </w:r>
-      <w:proofErr w:type="spellStart"/>
-      <w:r>
-        <w:rPr>
-          <w:rFonts w:cs="Times New Roman" w:ascii="Arial" w:hAnsi="Arial"/>
-        </w:rPr>
-        <w:t>текст</w:t>
-      </w:r>
-      <w:proofErr w:type="spellEnd"/>
-      <w:r>
-        <w:rPr>
-          <w:rFonts w:cs="Times New Roman" w:ascii="Arial" w:hAnsi="Arial"/>
-        </w:rPr>
-        <w:t xml:space="preserve"> </w:t>
-      </w:r>
-      <w:proofErr w:type="spellStart"/>
-      <w:r>
-        <w:rPr>
-          <w:rFonts w:cs="Times New Roman" w:ascii="Arial" w:hAnsi="Arial"/>
-        </w:rPr>
-        <w:t>текст</w:t>
-      </w:r>
-      <w:proofErr w:type="spellEnd"/>
-      <w:r>
-        <w:rPr>
-          <w:rFonts w:cs="Times New Roman" w:ascii="Arial" w:hAnsi="Arial"/>
-        </w:rPr>
-        <w:t xml:space="preserve"> </w:t>
-      </w:r>
-      <w:proofErr w:type="spellStart"/>
-      <w:r>
-        <w:rPr>
-          <w:rFonts w:cs="Times New Roman" w:ascii="Arial" w:hAnsi="Arial"/>
-        </w:rPr>
-        <w:t>текст</w:t>
-      </w:r>
-      <w:proofErr w:type="spellEnd"/>
-      <w:r>
-        <w:rPr>
-          <w:rFonts w:cs="Times New Roman" w:ascii="Arial" w:hAnsi="Arial"/>
-        </w:rPr>
-        <w:t xml:space="preserve"> </w:t>
-      </w:r>
-      <w:proofErr w:type="spellStart"/>
-      <w:r>
-        <w:rPr>
-          <w:rFonts w:cs="Times New Roman" w:ascii="Arial" w:hAnsi="Arial"/>
-        </w:rPr>
-        <w:t>текст</w:t>
-      </w:r>
-      <w:proofErr w:type="spellEnd"/>
-      <w:r>
-        <w:rPr>
-          <w:rFonts w:cs="Times New Roman" w:ascii="Arial" w:hAnsi="Arial"/>
-        </w:rPr>
-        <w:t xml:space="preserve"> </w:t>
-      </w:r>
-      <w:proofErr w:type="spellStart"/>
-      <w:r>
-        <w:rPr>
-          <w:rFonts w:cs="Times New Roman" w:ascii="Arial" w:hAnsi="Arial"/>
-        </w:rPr>
-        <w:t>текст</w:t>
-      </w:r>
-      <w:proofErr w:type="spellEnd"/>
-      <w:r>
-        <w:rPr>
-          <w:rFonts w:cs="Times New Roman" w:ascii="Arial" w:hAnsi="Arial"/>
-        </w:rPr>
-        <w:t xml:space="preserve"> </w:t>
-      </w:r>
-      <w:proofErr w:type="spellStart"/>
-      <w:r>
-        <w:rPr>
-          <w:rFonts w:cs="Times New Roman" w:ascii="Arial" w:hAnsi="Arial"/>
-        </w:rPr>
-        <w:t>текст</w:t>
-      </w:r>
-      <w:proofErr w:type="spellEnd"/>
-      <w:r>
-        <w:rPr>
-          <w:rFonts w:cs="Times New Roman" w:ascii="Arial" w:hAnsi="Arial"/>
-        </w:rPr>
-        <w:t xml:space="preserve"> </w:t>
-      </w:r>
-      <w:proofErr w:type="spellStart"/>
-      <w:r>
-        <w:rPr>
-          <w:rFonts w:cs="Times New Roman" w:ascii="Arial" w:hAnsi="Arial"/>
-        </w:rPr>
-        <w:t>текст</w:t>
-      </w:r>
-      <w:proofErr w:type="spellEnd"/>
-      <w:r>
-        <w:rPr>
-          <w:rFonts w:cs="Times New Roman" w:ascii="Arial" w:hAnsi="Arial"/>
-        </w:rPr>
-        <w:t xml:space="preserve"> </w:t>
-      </w:r>
-      <w:proofErr w:type="spellStart"/>
-      <w:r>
-        <w:rPr>
-          <w:rFonts w:cs="Times New Roman" w:ascii="Arial" w:hAnsi="Arial"/>
-        </w:rPr>
-        <w:t>текст</w:t>
-      </w:r>
-      <w:proofErr w:type="spellEnd"/>
-      <w:r>
-        <w:rPr>
-          <w:rFonts w:cs="Times New Roman" w:ascii="Arial" w:hAnsi="Arial"/>
-        </w:rPr>
-        <w:t xml:space="preserve"> </w:t>
-      </w:r>
-      <w:proofErr w:type="spellStart"/>
-      <w:r>
-        <w:rPr>
-          <w:rFonts w:cs="Times New Roman" w:ascii="Arial" w:hAnsi="Arial"/>
-        </w:rPr>
-        <w:t>текст</w:t>
-      </w:r>
-      <w:proofErr w:type="spellEnd"/>
-      <w:r>
-        <w:rPr>
-          <w:rFonts w:cs="Times New Roman" w:ascii="Arial" w:hAnsi="Arial"/>
-        </w:rPr>
-        <w:t xml:space="preserve"> </w:t>
-      </w:r>
-      <w:proofErr w:type="spellStart"/>
-      <w:r>
-        <w:rPr>
-          <w:rFonts w:cs="Times New Roman" w:ascii="Arial" w:hAnsi="Arial"/>
-        </w:rPr>
-        <w:t>текст</w:t>
-      </w:r>
-      <w:proofErr w:type="spellEnd"/>
-      <w:r>
-        <w:rPr>
-          <w:rFonts w:cs="Times New Roman" w:ascii="Arial" w:hAnsi="Arial"/>
-        </w:rPr>
-        <w:t xml:space="preserve"> </w:t>
-      </w:r>
-      <w:proofErr w:type="spellStart"/>
-      <w:r>
-        <w:rPr>
-          <w:rFonts w:cs="Times New Roman" w:ascii="Arial" w:hAnsi="Arial"/>
-        </w:rPr>
-        <w:t>текст</w:t>
-      </w:r>
-      <w:proofErr w:type="spellEnd"/>
-      <w:r>
-        <w:rPr>
-          <w:rFonts w:cs="Times New Roman" w:ascii="Arial" w:hAnsi="Arial"/>
-        </w:rPr>
-        <w:t xml:space="preserve"> </w:t>
-      </w:r>
-      <w:proofErr w:type="spellStart"/>
-      <w:r>
-        <w:rPr>
-          <w:rFonts w:cs="Times New Roman" w:ascii="Arial" w:hAnsi="Arial"/>
-        </w:rPr>
-        <w:t>текст</w:t>
-      </w:r>
-      <w:proofErr w:type="spellEnd"/>
-      <w:r>
-        <w:rPr>
-          <w:rFonts w:cs="Times New Roman" w:ascii="Arial" w:hAnsi="Arial"/>
-        </w:rPr>
-        <w:t xml:space="preserve"> </w:t>
-      </w:r>
-      <w:proofErr w:type="spellStart"/>
-      <w:r>
-        <w:rPr>
-          <w:rFonts w:cs="Times New Roman" w:ascii="Arial" w:hAnsi="Arial"/>
-        </w:rPr>
-        <w:t>текст</w:t>
-      </w:r>
-      <w:proofErr w:type="spellEnd"/>
-      <w:r>
-        <w:rPr>
-          <w:rFonts w:cs="Times New Roman" w:ascii="Arial" w:hAnsi="Arial"/>
-        </w:rPr>
-        <w:t xml:space="preserve"> </w:t>
-      </w:r>
-      <w:proofErr w:type="spellStart"/>
-      <w:r>
-        <w:rPr>
-          <w:rFonts w:cs="Times New Roman" w:ascii="Arial" w:hAnsi="Arial"/>
-        </w:rPr>
-        <w:t>текст</w:t>
-      </w:r>
-      <w:proofErr w:type="spellEnd"/>
-      <w:r>
-        <w:rPr>
-          <w:rFonts w:cs="Times New Roman" w:ascii="Arial" w:hAnsi="Arial"/>
-        </w:rPr>
-        <w:t xml:space="preserve"> </w:t>
-      </w:r>
-      <w:proofErr w:type="spellStart"/>
-      <w:r>
-        <w:rPr>
-          <w:rFonts w:cs="Times New Roman" w:ascii="Arial" w:hAnsi="Arial"/>
-        </w:rPr>
-        <w:t>текст</w:t>
-      </w:r>
-      <w:proofErr w:type="spellEnd"/>
-      <w:r>
-        <w:rPr>
-          <w:rFonts w:cs="Times New Roman" w:ascii="Arial" w:hAnsi="Arial"/>
-        </w:rPr>
-        <w:t xml:space="preserve"> </w:t>
-      </w:r>
-      <w:proofErr w:type="spellStart"/>
-      <w:r>
-        <w:rPr>
-          <w:rFonts w:cs="Times New Roman" w:ascii="Arial" w:hAnsi="Arial"/>
-        </w:rPr>
-        <w:t>текст</w:t>
-      </w:r>
-      <w:proofErr w:type="spellEnd"/>
-      <w:r>
-        <w:rPr>
-          <w:rFonts w:cs="Times New Roman" w:ascii="Arial" w:hAnsi="Arial"/>
-        </w:rPr>
-        <w:t xml:space="preserve"> </w:t>
-      </w:r>
-      <w:proofErr w:type="spellStart"/>
-      <w:r>
-        <w:rPr>
-          <w:rFonts w:cs="Times New Roman" w:ascii="Arial" w:hAnsi="Arial"/>
-        </w:rPr>
-        <w:t>текст</w:t>
-      </w:r>
-      <w:proofErr w:type="spellEnd"/>
-      <w:r>
-        <w:rPr>
-          <w:rFonts w:cs="Times New Roman" w:ascii="Arial" w:hAnsi="Arial"/>
-        </w:rPr>
-        <w:t xml:space="preserve"> </w:t>
-      </w:r>
-      <w:proofErr w:type="spellStart"/>
-      <w:r>
-        <w:rPr>
-          <w:rFonts w:cs="Times New Roman" w:ascii="Arial" w:hAnsi="Arial"/>
-        </w:rPr>
-        <w:t>текст</w:t>
-      </w:r>
-      <w:proofErr w:type="spellEnd"/>
-      <w:r>
-        <w:rPr>
-          <w:rFonts w:cs="Times New Roman" w:ascii="Arial" w:hAnsi="Arial"/>
-        </w:rPr>
-        <w:t xml:space="preserve"> </w:t>
-      </w:r>
-      <w:proofErr w:type="spellStart"/>
-      <w:r>
-        <w:rPr>
-          <w:rFonts w:cs="Times New Roman" w:ascii="Arial" w:hAnsi="Arial"/>
-        </w:rPr>
-        <w:t>текст</w:t>
-      </w:r>
-      <w:proofErr w:type="spellEnd"/>
-      <w:r>
-        <w:rPr>
-          <w:rFonts w:cs="Times New Roman" w:ascii="Arial" w:hAnsi="Arial"/>
-        </w:rPr>
-        <w:t xml:space="preserve"> </w:t>
-      </w:r>
-      <w:proofErr w:type="spellStart"/>
-      <w:r>
-        <w:rPr>
-          <w:rFonts w:cs="Times New Roman" w:ascii="Arial" w:hAnsi="Arial"/>
-        </w:rPr>
-        <w:t>текст</w:t>
-      </w:r>
-      <w:proofErr w:type="spellEnd"/>
-      <w:r>
-        <w:rPr>
-          <w:rFonts w:cs="Times New Roman" w:ascii="Arial" w:hAnsi="Arial"/>
-        </w:rPr>
-        <w:t xml:space="preserve"> </w:t>
-      </w:r>
-      <w:proofErr w:type="spellStart"/>
-      <w:r>
-        <w:rPr>
-          <w:rFonts w:cs="Times New Roman" w:ascii="Arial" w:hAnsi="Arial"/>
-        </w:rPr>
-        <w:t>текст</w:t>
-      </w:r>
-      <w:proofErr w:type="spellEnd"/>
-      <w:r>
-        <w:rPr>
-          <w:rFonts w:cs="Times New Roman" w:ascii="Arial" w:hAnsi="Arial"/>
-        </w:rPr>
-        <w:t xml:space="preserve"> </w:t>
-      </w:r>
-      <w:proofErr w:type="spellStart"/>
-      <w:r>
-        <w:rPr>
-          <w:rFonts w:cs="Times New Roman" w:ascii="Arial" w:hAnsi="Arial"/>
-        </w:rPr>
-        <w:t>текст</w:t>
-      </w:r>
-      <w:proofErr w:type="spellEnd"/>
-      <w:r>
-        <w:rPr>
-          <w:rFonts w:cs="Times New Roman" w:ascii="Arial" w:hAnsi="Arial"/>
-        </w:rPr>
-        <w:t xml:space="preserve"> </w:t>
-      </w:r>
-      <w:proofErr w:type="spellStart"/>
-      <w:r>
-        <w:rPr>
-          <w:rFonts w:cs="Times New Roman" w:ascii="Arial" w:hAnsi="Arial"/>
-        </w:rPr>
-        <w:t>текст</w:t>
-      </w:r>
-      <w:proofErr w:type="spellEnd"/>
-      <w:r>
-        <w:rPr>
-          <w:rFonts w:cs="Times New Roman" w:ascii="Arial" w:hAnsi="Arial"/>
-        </w:rPr>
-        <w:t xml:space="preserve"> </w:t>
-      </w:r>
-      <w:proofErr w:type="spellStart"/>
-      <w:r>
-        <w:rPr>
-          <w:rFonts w:cs="Times New Roman" w:ascii="Arial" w:hAnsi="Arial"/>
-        </w:rPr>
-        <w:t>текст</w:t>
-      </w:r>
-      <w:proofErr w:type="spellEnd"/>
-      <w:r>
-        <w:rPr>
-          <w:rFonts w:cs="Times New Roman" w:ascii="Arial" w:hAnsi="Arial"/>
-        </w:rPr>
-        <w:t xml:space="preserve"> </w:t>
-      </w:r>
-      <w:proofErr w:type="spellStart"/>
-      <w:r>
-        <w:rPr>
-          <w:rFonts w:cs="Times New Roman" w:ascii="Arial" w:hAnsi="Arial"/>
-        </w:rPr>
-        <w:t>текст</w:t>
-      </w:r>
-      <w:proofErr w:type="spellEnd"/>
-      <w:r>
-        <w:rPr>
-          <w:rFonts w:cs="Times New Roman" w:ascii="Arial" w:hAnsi="Arial"/>
-        </w:rPr>
-        <w:t xml:space="preserve"> </w:t>
-      </w:r>
-      <w:proofErr w:type="spellStart"/>
-      <w:r>
-        <w:rPr>
-          <w:rFonts w:cs="Times New Roman" w:ascii="Arial" w:hAnsi="Arial"/>
-        </w:rPr>
-        <w:t>текст</w:t>
-      </w:r>
-      <w:proofErr w:type="spellEnd"/>
-      <w:r>
-        <w:rPr>
-          <w:rFonts w:cs="Times New Roman" w:ascii="Arial" w:hAnsi="Arial"/>
-        </w:rPr>
-        <w:t xml:space="preserve"> </w:t>
-      </w:r>
-      <w:proofErr w:type="spellStart"/>
-      <w:r>
-        <w:rPr>
-          <w:rFonts w:cs="Times New Roman" w:ascii="Arial" w:hAnsi="Arial"/>
-        </w:rPr>
-        <w:t>текст</w:t>
-      </w:r>
-      <w:proofErr w:type="spellEnd"/>
-      <w:r>
-        <w:rPr>
-          <w:rFonts w:cs="Times New Roman" w:ascii="Arial" w:hAnsi="Arial"/>
-        </w:rPr>
-        <w:t xml:space="preserve"> </w:t>
-      </w:r>
-      <w:proofErr w:type="spellStart"/>
-      <w:r>
-        <w:rPr>
-          <w:rFonts w:cs="Times New Roman" w:ascii="Arial" w:hAnsi="Arial"/>
-        </w:rPr>
-        <w:t>текст</w:t>
-      </w:r>
-      <w:proofErr w:type="spellEnd"/>
-      <w:r>
-        <w:rPr>
-          <w:rFonts w:cs="Times New Roman" w:ascii="Arial" w:hAnsi="Arial"/>
-        </w:rPr>
-        <w:t xml:space="preserve"> </w:t>
-      </w:r>
-      <w:proofErr w:type="spellStart"/>
-      <w:r>
-        <w:rPr>
-          <w:rFonts w:cs="Times New Roman" w:ascii="Arial" w:hAnsi="Arial"/>
-        </w:rPr>
-        <w:t>текст</w:t>
-      </w:r>
-      <w:proofErr w:type="spellEnd"/>
-      <w:r>
-        <w:rPr>
-          <w:rFonts w:cs="Times New Roman" w:ascii="Arial" w:hAnsi="Arial"/>
-        </w:rPr>
-        <w:t xml:space="preserve"> </w:t>
-      </w:r>
-      <w:proofErr w:type="spellStart"/>
-      <w:r>
-        <w:rPr>
-          <w:rFonts w:cs="Times New Roman" w:ascii="Arial" w:hAnsi="Arial"/>
-        </w:rPr>
-        <w:t>текст</w:t>
-      </w:r>
-      <w:proofErr w:type="spellEnd"/>
-      <w:r>
-        <w:rPr>
-          <w:rFonts w:cs="Times New Roman" w:ascii="Arial" w:hAnsi="Arial"/>
-        </w:rPr>
-        <w:t xml:space="preserve"> </w:t>
-      </w:r>
-      <w:proofErr w:type="spellStart"/>
-      <w:r>
-        <w:rPr>
-          <w:rFonts w:cs="Times New Roman" w:ascii="Arial" w:hAnsi="Arial"/>
-        </w:rPr>
-        <w:t>текст</w:t>
-      </w:r>
-      <w:proofErr w:type="spellEnd"/>
-      <w:r>
-        <w:rPr>
-          <w:rFonts w:cs="Times New Roman" w:ascii="Arial" w:hAnsi="Arial"/>
-        </w:rPr>
-        <w:t xml:space="preserve"> </w:t>
-      </w:r>
-      <w:proofErr w:type="spellStart"/>
-      <w:r>
-        <w:rPr>
-          <w:rFonts w:cs="Times New Roman" w:ascii="Arial" w:hAnsi="Arial"/>
-        </w:rPr>
-        <w:t>текст</w:t>
-      </w:r>
-      <w:proofErr w:type="spellEnd"/>
-      <w:r>
-        <w:rPr>
-          <w:rFonts w:cs="Times New Roman" w:ascii="Arial" w:hAnsi="Arial"/>
-        </w:rPr>
-        <w:t xml:space="preserve"> </w:t>
-      </w:r>
-      <w:proofErr w:type="spellStart"/>
-      <w:r>
-        <w:rPr>
-          <w:rFonts w:cs="Times New Roman" w:ascii="Arial" w:hAnsi="Arial"/>
-        </w:rPr>
-        <w:t>текст</w:t>
-      </w:r>
-      <w:proofErr w:type="spellEnd"/>
-      <w:r>
-        <w:rPr>
-          <w:rFonts w:cs="Times New Roman" w:ascii="Arial" w:hAnsi="Arial"/>
-        </w:rPr>
-        <w:t xml:space="preserve"> </w:t>
-      </w:r>
-      <w:proofErr w:type="spellStart"/>
-      <w:r>
-        <w:rPr>
-          <w:rFonts w:cs="Times New Roman" w:ascii="Arial" w:hAnsi="Arial"/>
-        </w:rPr>
-        <w:t>текст</w:t>
-      </w:r>
-      <w:proofErr w:type="spellEnd"/>
-      <w:r>
-        <w:rPr>
-          <w:rFonts w:cs="Times New Roman" w:ascii="Arial" w:hAnsi="Arial"/>
-        </w:rPr>
-        <w:t xml:space="preserve"> </w:t>
-      </w:r>
-      <w:proofErr w:type="spellStart"/>
-      <w:r>
-        <w:rPr>
-          <w:rFonts w:cs="Times New Roman" w:ascii="Arial" w:hAnsi="Arial"/>
-        </w:rPr>
-        <w:t>текст</w:t>
-      </w:r>
-      <w:proofErr w:type="spellEnd"/>
-      <w:r>
-        <w:rPr>
-          <w:rFonts w:cs="Times New Roman" w:ascii="Arial" w:hAnsi="Arial"/>
-        </w:rPr>
-        <w:t xml:space="preserve"> </w:t>
-      </w:r>
-      <w:proofErr w:type="spellStart"/>
-      <w:r>
-        <w:rPr>
-          <w:rFonts w:cs="Times New Roman" w:ascii="Arial" w:hAnsi="Arial"/>
-        </w:rPr>
-        <w:t>текст</w:t>
-      </w:r>
-      <w:proofErr w:type="spellEnd"/>
-      <w:r>
-        <w:rPr>
-          <w:rFonts w:cs="Times New Roman" w:ascii="Arial" w:hAnsi="Arial"/>
-        </w:rPr>
-        <w:t xml:space="preserve"> </w:t>
-      </w:r>
-      <w:proofErr w:type="spellStart"/>
-      <w:r>
-        <w:rPr>
-          <w:rFonts w:cs="Times New Roman" w:ascii="Arial" w:hAnsi="Arial"/>
-        </w:rPr>
-        <w:t>текст</w:t>
-      </w:r>
-      <w:proofErr w:type="spellEnd"/>
-      <w:r>
-        <w:rPr>
-          <w:rFonts w:cs="Times New Roman" w:ascii="Arial" w:hAnsi="Arial"/>
-        </w:rPr>
-        <w:t xml:space="preserve"> </w:t>
-      </w:r>
-      <w:proofErr w:type="spellStart"/>
-      <w:r>
-        <w:rPr>
-          <w:rFonts w:cs="Times New Roman" w:ascii="Arial" w:hAnsi="Arial"/>
-        </w:rPr>
-        <w:t>текст</w:t>
-      </w:r>
-      <w:proofErr w:type="spellEnd"/>
-      <w:r>
-        <w:rPr>
-          <w:rFonts w:cs="Times New Roman" w:ascii="Arial" w:hAnsi="Arial"/>
-        </w:rPr>
-        <w:t xml:space="preserve"> </w:t>
-      </w:r>
-      <w:proofErr w:type="spellStart"/>
-      <w:r>
-        <w:rPr>
-          <w:rFonts w:cs="Times New Roman" w:ascii="Arial" w:hAnsi="Arial"/>
-        </w:rPr>
-        <w:t>текст</w:t>
-      </w:r>
-      <w:proofErr w:type="spellEnd"/>
-      <w:r>
-        <w:rPr>
-          <w:rFonts w:cs="Times New Roman" w:ascii="Arial" w:hAnsi="Arial"/>
-        </w:rPr>
-        <w:t xml:space="preserve"> </w:t>
-      </w:r>
-      <w:proofErr w:type="spellStart"/>
-      <w:r>
-        <w:rPr>
-          <w:rFonts w:cs="Times New Roman" w:ascii="Arial" w:hAnsi="Arial"/>
-        </w:rPr>
-        <w:t>текст</w:t>
-      </w:r>
-      <w:proofErr w:type="spellEnd"/>
-      <w:r>
-        <w:rPr>
-          <w:rFonts w:cs="Times New Roman" w:ascii="Arial" w:hAnsi="Arial"/>
-        </w:rPr>
-        <w:t xml:space="preserve"> </w:t>
-      </w:r>
-      <w:proofErr w:type="spellStart"/>
-      <w:r>
-        <w:rPr>
-          <w:rFonts w:cs="Times New Roman" w:ascii="Arial" w:hAnsi="Arial"/>
-        </w:rPr>
-        <w:t>текст</w:t>
-      </w:r>
-      <w:proofErr w:type="spellEnd"/>
-      <w:r>
-        <w:rPr>
-          <w:rFonts w:cs="Times New Roman" w:ascii="Arial" w:hAnsi="Arial"/>
-        </w:rPr>
-        <w:t xml:space="preserve"> </w:t>
-      </w:r>
-      <w:proofErr w:type="spellStart"/>
-      <w:r>
-        <w:rPr>
-          <w:rFonts w:cs="Times New Roman" w:ascii="Arial" w:hAnsi="Arial"/>
-        </w:rPr>
-        <w:t>текст</w:t>
-      </w:r>
-      <w:proofErr w:type="spellEnd"/>
-      <w:r>
-        <w:rPr>
-          <w:rFonts w:cs="Times New Roman" w:ascii="Arial" w:hAnsi="Arial"/>
-        </w:rPr>
-        <w:t xml:space="preserve"> </w:t>
-      </w:r>
-      <w:proofErr w:type="spellStart"/>
-      <w:r>
-        <w:rPr>
-          <w:rFonts w:cs="Times New Roman" w:ascii="Arial" w:hAnsi="Arial"/>
-        </w:rPr>
-        <w:t>текст</w:t>
-      </w:r>
-      <w:proofErr w:type="spellEnd"/>
-      <w:r>
-        <w:rPr>
-          <w:rFonts w:cs="Times New Roman" w:ascii="Arial" w:hAnsi="Arial"/>
-        </w:rPr>
-        <w:t xml:space="preserve"> </w:t>
-      </w:r>
-      <w:proofErr w:type="spellStart"/>
-      <w:r>
-        <w:rPr>
-          <w:rFonts w:cs="Times New Roman" w:ascii="Arial" w:hAnsi="Arial"/>
-        </w:rPr>
-        <w:t>текст</w:t>
-      </w:r>
-      <w:proofErr w:type="spellEnd"/>
-      <w:r>
-        <w:rPr>
-          <w:rFonts w:cs="Times New Roman" w:ascii="Arial" w:hAnsi="Arial"/>
-        </w:rPr>
-        <w:t xml:space="preserve"> </w:t>
-      </w:r>
-      <w:proofErr w:type="spellStart"/>
-      <w:r>
-        <w:rPr>
-          <w:rFonts w:cs="Times New Roman" w:ascii="Arial" w:hAnsi="Arial"/>
-        </w:rPr>
-        <w:t>текст</w:t>
-      </w:r>
-      <w:proofErr w:type="spellEnd"/>
-      <w:r>
-        <w:rPr>
-          <w:rFonts w:cs="Times New Roman" w:ascii="Arial" w:hAnsi="Arial"/>
-        </w:rPr>
-        <w:t xml:space="preserve"> </w:t>
-      </w:r>
-      <w:proofErr w:type="spellStart"/>
-      <w:r>
-        <w:rPr>
-          <w:rFonts w:cs="Times New Roman" w:ascii="Arial" w:hAnsi="Arial"/>
-        </w:rPr>
-        <w:t>текст</w:t>
-      </w:r>
-      <w:proofErr w:type="spellEnd"/>
-      <w:r>
-        <w:rPr>
-          <w:rFonts w:cs="Times New Roman" w:ascii="Arial" w:hAnsi="Arial"/>
-        </w:rPr>
-        <w:t xml:space="preserve"> </w:t>
-      </w:r>
-      <w:proofErr w:type="spellStart"/>
-      <w:r>
-        <w:rPr>
-          <w:rFonts w:cs="Times New Roman" w:ascii="Arial" w:hAnsi="Arial"/>
-        </w:rPr>
-        <w:t>текст</w:t>
-      </w:r>
-      <w:proofErr w:type="spellEnd"/>
-      <w:r>
-        <w:rPr>
-          <w:rFonts w:cs="Times New Roman" w:ascii="Arial" w:hAnsi="Arial"/>
-        </w:rPr>
-        <w:t xml:space="preserve"> </w:t>
-      </w:r>
-      <w:proofErr w:type="spellStart"/>
-      <w:r>
-        <w:rPr>
-          <w:rFonts w:cs="Times New Roman" w:ascii="Arial" w:hAnsi="Arial"/>
-        </w:rPr>
-        <w:t>текст</w:t>
-      </w:r>
-      <w:proofErr w:type="spellEnd"/>
-      <w:r>
-        <w:rPr>
-          <w:rFonts w:cs="Times New Roman" w:ascii="Arial" w:hAnsi="Arial"/>
-        </w:rPr>
-        <w:t xml:space="preserve"> </w:t>
-      </w:r>
-      <w:proofErr w:type="spellStart"/>
-      <w:r>
-        <w:rPr>
-          <w:rFonts w:cs="Times New Roman" w:ascii="Arial" w:hAnsi="Arial"/>
-        </w:rPr>
-        <w:t>текст</w:t>
-      </w:r>
-      <w:proofErr w:type="spellEnd"/>
-      <w:r>
-        <w:rPr>
-          <w:rFonts w:cs="Times New Roman" w:ascii="Arial" w:hAnsi="Arial"/>
-        </w:rPr>
-        <w:t xml:space="preserve"> </w:t>
-      </w:r>
-      <w:proofErr w:type="spellStart"/>
-      <w:r>
-        <w:rPr>
-          <w:rFonts w:cs="Times New Roman" w:ascii="Arial" w:hAnsi="Arial"/>
-        </w:rPr>
-        <w:t>текст</w:t>
-      </w:r>
-      <w:proofErr w:type="spellEnd"/>
-      <w:r>
-        <w:rPr>
-          <w:rFonts w:cs="Times New Roman" w:ascii="Arial" w:hAnsi="Arial"/>
-        </w:rPr>
-        <w:t xml:space="preserve"> </w:t>
-      </w:r>
-      <w:proofErr w:type="spellStart"/>
-      <w:r>
-        <w:rPr>
-          <w:rFonts w:cs="Times New Roman" w:ascii="Arial" w:hAnsi="Arial"/>
-        </w:rPr>
-        <w:lastRenderedPageBreak/>
-        <w:t>текст</w:t>
-      </w:r>
-      <w:proofErr w:type="spellEnd"/>
-      <w:r>
-        <w:rPr>
-          <w:rFonts w:cs="Times New Roman" w:ascii="Arial" w:hAnsi="Arial"/>
-        </w:rPr>
-        <w:t xml:space="preserve"> </w:t>
-      </w:r>
-      <w:proofErr w:type="spellStart"/>
-      <w:r>
-        <w:rPr>
-          <w:rFonts w:cs="Times New Roman" w:ascii="Arial" w:hAnsi="Arial"/>
-        </w:rPr>
-        <w:t>текст</w:t>
-      </w:r>
-      <w:proofErr w:type="spellEnd"/>
-      <w:r>
-        <w:rPr>
-          <w:rFonts w:cs="Times New Roman" w:ascii="Arial" w:hAnsi="Arial"/>
-        </w:rPr>
-        <w:t xml:space="preserve"> </w:t>
-      </w:r>
-      <w:proofErr w:type="spellStart"/>
-      <w:r>
-        <w:rPr>
-          <w:rFonts w:cs="Times New Roman" w:ascii="Arial" w:hAnsi="Arial"/>
-        </w:rPr>
-        <w:t>текст</w:t>
-      </w:r>
-      <w:proofErr w:type="spellEnd"/>
-      <w:r>
-        <w:rPr>
-          <w:rFonts w:cs="Times New Roman" w:ascii="Arial" w:hAnsi="Arial"/>
-        </w:rPr>
-        <w:t xml:space="preserve"> </w:t>
-      </w:r>
-      <w:proofErr w:type="spellStart"/>
-      <w:r>
-        <w:rPr>
-          <w:rFonts w:cs="Times New Roman" w:ascii="Arial" w:hAnsi="Arial"/>
-        </w:rPr>
-        <w:t>текст</w:t>
-      </w:r>
-      <w:proofErr w:type="spellEnd"/>
-      <w:r>
-        <w:rPr>
-          <w:rFonts w:cs="Times New Roman" w:ascii="Arial" w:hAnsi="Arial"/>
-        </w:rPr>
-        <w:t xml:space="preserve"> </w:t>
-      </w:r>
-      <w:proofErr w:type="spellStart"/>
-      <w:r>
-        <w:rPr>
-          <w:rFonts w:cs="Times New Roman" w:ascii="Arial" w:hAnsi="Arial"/>
-        </w:rPr>
-        <w:t>текст</w:t>
-      </w:r>
-      <w:proofErr w:type="spellEnd"/>
-      <w:r>
-        <w:rPr>
-          <w:rFonts w:cs="Times New Roman" w:ascii="Arial" w:hAnsi="Arial"/>
-        </w:rPr>
-        <w:t xml:space="preserve"> </w:t>
-      </w:r>
-      <w:proofErr w:type="spellStart"/>
-      <w:r>
-        <w:rPr>
-          <w:rFonts w:cs="Times New Roman" w:ascii="Arial" w:hAnsi="Arial"/>
-        </w:rPr>
-        <w:t>текст</w:t>
-      </w:r>
-      <w:proofErr w:type="spellEnd"/>
-      <w:r>
-        <w:rPr>
-          <w:rFonts w:cs="Times New Roman" w:ascii="Arial" w:hAnsi="Arial"/>
-        </w:rPr>
-        <w:t xml:space="preserve"> </w:t>
-      </w:r>
-      <w:proofErr w:type="spellStart"/>
-      <w:r>
-        <w:rPr>
-          <w:rFonts w:cs="Times New Roman" w:ascii="Arial" w:hAnsi="Arial"/>
-        </w:rPr>
-        <w:t>текст</w:t>
-      </w:r>
-      <w:proofErr w:type="spellEnd"/>
-      <w:r>
-        <w:rPr>
-          <w:rFonts w:cs="Times New Roman" w:ascii="Arial" w:hAnsi="Arial"/>
-        </w:rPr>
-        <w:t xml:space="preserve"> </w:t>
-      </w:r>
-      <w:proofErr w:type="spellStart"/>
-      <w:r>
-        <w:rPr>
-          <w:rFonts w:cs="Times New Roman" w:ascii="Arial" w:hAnsi="Arial"/>
-        </w:rPr>
-        <w:t>текст</w:t>
-      </w:r>
-      <w:proofErr w:type="spellEnd"/>
-      <w:r>
-        <w:rPr>
-          <w:rFonts w:cs="Times New Roman" w:ascii="Arial" w:hAnsi="Arial"/>
-        </w:rPr>
-        <w:t xml:space="preserve"> </w:t>
-      </w:r>
-      <w:proofErr w:type="spellStart"/>
-      <w:r>
-        <w:rPr>
-          <w:rFonts w:cs="Times New Roman" w:ascii="Arial" w:hAnsi="Arial"/>
-        </w:rPr>
-        <w:t>текст</w:t>
-      </w:r>
-      <w:proofErr w:type="spellEnd"/>
-      <w:r>
-        <w:rPr>
-          <w:rFonts w:cs="Times New Roman" w:ascii="Arial" w:hAnsi="Arial"/>
-        </w:rPr>
-        <w:t xml:space="preserve"> </w:t>
-      </w:r>
-      <w:proofErr w:type="spellStart"/>
-      <w:r>
-        <w:rPr>
-          <w:rFonts w:cs="Times New Roman" w:ascii="Arial" w:hAnsi="Arial"/>
-        </w:rPr>
-        <w:t>текст</w:t>
-      </w:r>
-      <w:proofErr w:type="spellEnd"/>
-      <w:r>
-        <w:rPr>
-          <w:rFonts w:cs="Times New Roman" w:ascii="Arial" w:hAnsi="Arial"/>
-        </w:rPr>
-        <w:t xml:space="preserve"> </w:t>
-      </w:r>
-      <w:proofErr w:type="spellStart"/>
-      <w:r>
-        <w:rPr>
-          <w:rFonts w:cs="Times New Roman" w:ascii="Arial" w:hAnsi="Arial"/>
-        </w:rPr>
-        <w:t>текст</w:t>
-      </w:r>
-      <w:proofErr w:type="spellEnd"/>
-      <w:r>
-        <w:rPr>
-          <w:rFonts w:cs="Times New Roman" w:ascii="Arial" w:hAnsi="Arial"/>
-        </w:rPr>
-        <w:t xml:space="preserve"> </w:t>
-      </w:r>
-      <w:proofErr w:type="spellStart"/>
-      <w:r>
-        <w:rPr>
-          <w:rFonts w:cs="Times New Roman" w:ascii="Arial" w:hAnsi="Arial"/>
-        </w:rPr>
-        <w:t>текст</w:t>
-      </w:r>
-      <w:proofErr w:type="spellEnd"/>
-      <w:r>
-        <w:rPr>
-          <w:rFonts w:cs="Times New Roman" w:ascii="Arial" w:hAnsi="Arial"/>
-        </w:rPr>
-        <w:t xml:space="preserve"> </w:t>
-      </w:r>
-      <w:proofErr w:type="spellStart"/>
-      <w:r>
-        <w:rPr>
-          <w:rFonts w:cs="Times New Roman" w:ascii="Arial" w:hAnsi="Arial"/>
-        </w:rPr>
-        <w:t>текст</w:t>
-      </w:r>
-      <w:proofErr w:type="spellEnd"/>
-      <w:r>
-        <w:rPr>
-          <w:rFonts w:cs="Times New Roman" w:ascii="Arial" w:hAnsi="Arial"/>
-        </w:rPr>
-        <w:t xml:space="preserve"> </w:t>
-      </w:r>
-      <w:proofErr w:type="spellStart"/>
-      <w:r>
-        <w:rPr>
-          <w:rFonts w:cs="Times New Roman" w:ascii="Arial" w:hAnsi="Arial"/>
-        </w:rPr>
-        <w:t>текст</w:t>
-      </w:r>
-      <w:proofErr w:type="spellEnd"/>
-      <w:r>
-        <w:rPr>
-          <w:rFonts w:cs="Times New Roman" w:ascii="Arial" w:hAnsi="Arial"/>
-        </w:rPr>
-        <w:t xml:space="preserve"> </w:t>
-      </w:r>
-      <w:proofErr w:type="spellStart"/>
-      <w:r>
-        <w:rPr>
-          <w:rFonts w:cs="Times New Roman" w:ascii="Arial" w:hAnsi="Arial"/>
-        </w:rPr>
-        <w:t>текст</w:t>
-      </w:r>
-      <w:proofErr w:type="spellEnd"/>
     </w:p>
     <w:sectPr>
       <w:pgSz w:w="12240" w:h="15840"/>
@@ -16215,7 +13300,7 @@
       <w14:ligatures w14:val="none"/>
     </w:rPr>
   </w:style>
-  <w:style w:type="paragraph" w:customStyle="1" w:styleId="CustomMain">
+  <w:style w:type="paragraph" w:customStyle="1" w:styleId="Custom_Main">
     <w:name w:val="Custom_Main"/>
     <w:basedOn w:val="a"/>
     <w:pPr>
@@ -16227,9 +13312,8 @@
       </w:rPr>
     </w:pPr>
     <w:rPr>
-      <w:rFonts w:ascii="Arial" w:hAnsi="Arial" w:cs="Arial"/>
+      <w:rFonts w:ascii="Times New Roman" w:hAnsi="Times New Roman"/>
       <w:sz w:val="24"/>
-      <w:szCs w:val="24"/>
     </w:rPr>
   </w:style>
 </w:styles>

</xml_diff>